<commit_message>
finalizing project and adding notes
</commit_message>
<xml_diff>
--- a/Notes.docx
+++ b/Notes.docx
@@ -5,24 +5,563 @@
     <w:p>
       <w:pPr>
         <w:spacing w:after="0"/>
-        <w:jc w:val="center"/>
-        <w:rPr>
-          <w:b/>
-          <w:sz w:val="32"/>
-          <w:szCs w:val="28"/>
-          <w:u w:val="single"/>
-        </w:rPr>
-      </w:pPr>
-      <w:r>
-        <w:rPr>
-          <w:b/>
-          <w:sz w:val="32"/>
-          <w:szCs w:val="28"/>
-          <w:u w:val="single"/>
-        </w:rPr>
-        <w:t>Trabalhando com textos</w:t>
-      </w:r>
-    </w:p>
+        <w:rPr>
+          <w:b/>
+          <w:sz w:val="32"/>
+          <w:szCs w:val="28"/>
+        </w:rPr>
+      </w:pPr>
+      <w:r>
+        <w:rPr>
+          <w:b/>
+          <w:sz w:val="32"/>
+          <w:szCs w:val="28"/>
+        </w:rPr>
+        <w:t>INDICE</w:t>
+      </w:r>
+    </w:p>
+    <w:p>
+      <w:pPr>
+        <w:pStyle w:val="PargrafodaLista"/>
+        <w:numPr>
+          <w:ilvl w:val="0"/>
+          <w:numId w:val="3"/>
+        </w:numPr>
+        <w:spacing w:after="0"/>
+        <w:rPr>
+          <w:sz w:val="28"/>
+          <w:szCs w:val="28"/>
+        </w:rPr>
+      </w:pPr>
+      <w:hyperlink w:anchor="cores" w:history="1">
+        <w:r>
+          <w:rPr>
+            <w:rStyle w:val="Hyperlink"/>
+            <w:sz w:val="28"/>
+            <w:szCs w:val="28"/>
+            <w:u w:val="none"/>
+          </w:rPr>
+          <w:t>C</w:t>
+        </w:r>
+        <w:r>
+          <w:rPr>
+            <w:rStyle w:val="Hyperlink"/>
+            <w:sz w:val="28"/>
+            <w:szCs w:val="28"/>
+            <w:u w:val="none"/>
+          </w:rPr>
+          <w:t>o</w:t>
+        </w:r>
+        <w:r>
+          <w:rPr>
+            <w:rStyle w:val="Hyperlink"/>
+            <w:sz w:val="28"/>
+            <w:szCs w:val="28"/>
+            <w:u w:val="none"/>
+          </w:rPr>
+          <w:t>res</w:t>
+        </w:r>
+      </w:hyperlink>
+    </w:p>
+    <w:p>
+      <w:pPr>
+        <w:pStyle w:val="PargrafodaLista"/>
+        <w:numPr>
+          <w:ilvl w:val="0"/>
+          <w:numId w:val="3"/>
+        </w:numPr>
+        <w:spacing w:after="0"/>
+        <w:rPr>
+          <w:sz w:val="28"/>
+          <w:szCs w:val="28"/>
+        </w:rPr>
+      </w:pPr>
+      <w:hyperlink w:anchor="Texto" w:history="1">
+        <w:r>
+          <w:rPr>
+            <w:rStyle w:val="Hyperlink"/>
+            <w:color w:val="auto"/>
+            <w:sz w:val="28"/>
+            <w:szCs w:val="28"/>
+            <w:u w:val="none"/>
+          </w:rPr>
+          <w:t>Trabalhando com textos</w:t>
+        </w:r>
+      </w:hyperlink>
+    </w:p>
+    <w:p>
+      <w:pPr>
+        <w:pStyle w:val="PargrafodaLista"/>
+        <w:numPr>
+          <w:ilvl w:val="0"/>
+          <w:numId w:val="3"/>
+        </w:numPr>
+        <w:spacing w:after="0"/>
+        <w:rPr>
+          <w:sz w:val="28"/>
+          <w:szCs w:val="28"/>
+        </w:rPr>
+      </w:pPr>
+      <w:hyperlink w:anchor="imagens" w:history="1">
+        <w:r>
+          <w:rPr>
+            <w:rStyle w:val="Hyperlink"/>
+            <w:color w:val="auto"/>
+            <w:sz w:val="28"/>
+            <w:szCs w:val="28"/>
+            <w:u w:val="none"/>
+          </w:rPr>
+          <w:t>Trabalhando com imagens</w:t>
+        </w:r>
+      </w:hyperlink>
+    </w:p>
+    <w:p>
+      <w:pPr>
+        <w:pStyle w:val="PargrafodaLista"/>
+        <w:numPr>
+          <w:ilvl w:val="0"/>
+          <w:numId w:val="3"/>
+        </w:numPr>
+        <w:spacing w:after="0"/>
+        <w:rPr>
+          <w:sz w:val="28"/>
+          <w:szCs w:val="28"/>
+        </w:rPr>
+      </w:pPr>
+      <w:hyperlink w:anchor="estrutura_semantica" w:history="1">
+        <w:r>
+          <w:rPr>
+            <w:rStyle w:val="Hyperlink"/>
+            <w:color w:val="auto"/>
+            <w:sz w:val="28"/>
+            <w:szCs w:val="28"/>
+            <w:u w:val="none"/>
+          </w:rPr>
+          <w:t>Estrutura semântica e posicionamento</w:t>
+        </w:r>
+      </w:hyperlink>
+    </w:p>
+    <w:p>
+      <w:pPr>
+        <w:spacing w:after="0"/>
+        <w:jc w:val="center"/>
+        <w:rPr>
+          <w:b/>
+          <w:sz w:val="32"/>
+          <w:szCs w:val="28"/>
+          <w:u w:val="single"/>
+        </w:rPr>
+      </w:pPr>
+    </w:p>
+    <w:p>
+      <w:pPr>
+        <w:spacing w:after="0"/>
+        <w:jc w:val="center"/>
+        <w:rPr>
+          <w:b/>
+          <w:sz w:val="32"/>
+          <w:szCs w:val="28"/>
+          <w:u w:val="single"/>
+        </w:rPr>
+      </w:pPr>
+    </w:p>
+    <w:p>
+      <w:pPr>
+        <w:spacing w:after="0"/>
+        <w:jc w:val="center"/>
+        <w:rPr>
+          <w:b/>
+          <w:sz w:val="32"/>
+          <w:szCs w:val="28"/>
+          <w:u w:val="single"/>
+        </w:rPr>
+      </w:pPr>
+    </w:p>
+    <w:p>
+      <w:pPr>
+        <w:spacing w:after="0"/>
+        <w:jc w:val="center"/>
+        <w:rPr>
+          <w:b/>
+          <w:sz w:val="32"/>
+          <w:szCs w:val="28"/>
+          <w:u w:val="single"/>
+        </w:rPr>
+      </w:pPr>
+    </w:p>
+    <w:p>
+      <w:pPr>
+        <w:spacing w:after="0"/>
+        <w:jc w:val="center"/>
+        <w:rPr>
+          <w:b/>
+          <w:sz w:val="32"/>
+          <w:szCs w:val="28"/>
+          <w:u w:val="single"/>
+        </w:rPr>
+      </w:pPr>
+    </w:p>
+    <w:p>
+      <w:pPr>
+        <w:spacing w:after="0"/>
+        <w:jc w:val="center"/>
+        <w:rPr>
+          <w:b/>
+          <w:sz w:val="32"/>
+          <w:szCs w:val="28"/>
+          <w:u w:val="single"/>
+        </w:rPr>
+      </w:pPr>
+    </w:p>
+    <w:p>
+      <w:pPr>
+        <w:spacing w:after="0"/>
+        <w:jc w:val="center"/>
+        <w:rPr>
+          <w:b/>
+          <w:sz w:val="32"/>
+          <w:szCs w:val="28"/>
+          <w:u w:val="single"/>
+        </w:rPr>
+      </w:pPr>
+    </w:p>
+    <w:p>
+      <w:pPr>
+        <w:spacing w:after="0"/>
+        <w:jc w:val="center"/>
+        <w:rPr>
+          <w:b/>
+          <w:sz w:val="32"/>
+          <w:szCs w:val="28"/>
+          <w:u w:val="single"/>
+        </w:rPr>
+      </w:pPr>
+    </w:p>
+    <w:p>
+      <w:pPr>
+        <w:spacing w:after="0"/>
+        <w:jc w:val="center"/>
+        <w:rPr>
+          <w:b/>
+          <w:sz w:val="32"/>
+          <w:szCs w:val="28"/>
+          <w:u w:val="single"/>
+        </w:rPr>
+      </w:pPr>
+    </w:p>
+    <w:p>
+      <w:pPr>
+        <w:spacing w:after="0"/>
+        <w:jc w:val="center"/>
+        <w:rPr>
+          <w:b/>
+          <w:sz w:val="32"/>
+          <w:szCs w:val="28"/>
+          <w:u w:val="single"/>
+        </w:rPr>
+      </w:pPr>
+    </w:p>
+    <w:p>
+      <w:pPr>
+        <w:spacing w:after="0"/>
+        <w:jc w:val="center"/>
+        <w:rPr>
+          <w:b/>
+          <w:sz w:val="32"/>
+          <w:szCs w:val="28"/>
+          <w:u w:val="single"/>
+        </w:rPr>
+      </w:pPr>
+    </w:p>
+    <w:p>
+      <w:pPr>
+        <w:spacing w:after="0"/>
+        <w:jc w:val="center"/>
+        <w:rPr>
+          <w:b/>
+          <w:sz w:val="32"/>
+          <w:szCs w:val="28"/>
+          <w:u w:val="single"/>
+        </w:rPr>
+      </w:pPr>
+    </w:p>
+    <w:p>
+      <w:pPr>
+        <w:spacing w:after="0"/>
+        <w:jc w:val="center"/>
+        <w:rPr>
+          <w:b/>
+          <w:sz w:val="32"/>
+          <w:szCs w:val="28"/>
+          <w:u w:val="single"/>
+        </w:rPr>
+      </w:pPr>
+    </w:p>
+    <w:p>
+      <w:pPr>
+        <w:spacing w:after="0"/>
+        <w:jc w:val="center"/>
+        <w:rPr>
+          <w:b/>
+          <w:sz w:val="32"/>
+          <w:szCs w:val="28"/>
+          <w:u w:val="single"/>
+        </w:rPr>
+      </w:pPr>
+    </w:p>
+    <w:p>
+      <w:pPr>
+        <w:spacing w:after="0"/>
+        <w:jc w:val="center"/>
+        <w:rPr>
+          <w:b/>
+          <w:sz w:val="32"/>
+          <w:szCs w:val="28"/>
+          <w:u w:val="single"/>
+        </w:rPr>
+      </w:pPr>
+    </w:p>
+    <w:p>
+      <w:pPr>
+        <w:spacing w:after="0"/>
+        <w:jc w:val="center"/>
+        <w:rPr>
+          <w:b/>
+          <w:sz w:val="32"/>
+          <w:szCs w:val="28"/>
+          <w:u w:val="single"/>
+        </w:rPr>
+      </w:pPr>
+    </w:p>
+    <w:p>
+      <w:pPr>
+        <w:spacing w:after="0"/>
+        <w:jc w:val="center"/>
+        <w:rPr>
+          <w:b/>
+          <w:sz w:val="32"/>
+          <w:szCs w:val="28"/>
+          <w:u w:val="single"/>
+        </w:rPr>
+      </w:pPr>
+    </w:p>
+    <w:p>
+      <w:pPr>
+        <w:spacing w:after="0"/>
+        <w:jc w:val="center"/>
+        <w:rPr>
+          <w:b/>
+          <w:sz w:val="32"/>
+          <w:szCs w:val="28"/>
+          <w:u w:val="single"/>
+        </w:rPr>
+      </w:pPr>
+    </w:p>
+    <w:p>
+      <w:pPr>
+        <w:spacing w:after="0"/>
+        <w:jc w:val="center"/>
+        <w:rPr>
+          <w:b/>
+          <w:sz w:val="32"/>
+          <w:szCs w:val="28"/>
+          <w:u w:val="single"/>
+        </w:rPr>
+      </w:pPr>
+    </w:p>
+    <w:p>
+      <w:pPr>
+        <w:spacing w:after="0"/>
+        <w:jc w:val="center"/>
+        <w:rPr>
+          <w:b/>
+          <w:sz w:val="32"/>
+          <w:szCs w:val="28"/>
+          <w:u w:val="single"/>
+        </w:rPr>
+      </w:pPr>
+    </w:p>
+    <w:p>
+      <w:pPr>
+        <w:spacing w:after="0"/>
+        <w:jc w:val="center"/>
+        <w:rPr>
+          <w:b/>
+          <w:sz w:val="32"/>
+          <w:szCs w:val="28"/>
+          <w:u w:val="single"/>
+        </w:rPr>
+      </w:pPr>
+    </w:p>
+    <w:p>
+      <w:pPr>
+        <w:spacing w:after="0"/>
+        <w:jc w:val="center"/>
+        <w:rPr>
+          <w:b/>
+          <w:sz w:val="32"/>
+          <w:szCs w:val="28"/>
+          <w:u w:val="single"/>
+        </w:rPr>
+      </w:pPr>
+    </w:p>
+    <w:p>
+      <w:pPr>
+        <w:spacing w:after="0"/>
+        <w:jc w:val="center"/>
+        <w:rPr>
+          <w:b/>
+          <w:sz w:val="32"/>
+          <w:szCs w:val="28"/>
+          <w:u w:val="single"/>
+        </w:rPr>
+      </w:pPr>
+    </w:p>
+    <w:p>
+      <w:pPr>
+        <w:spacing w:after="0"/>
+        <w:jc w:val="center"/>
+        <w:rPr>
+          <w:b/>
+          <w:sz w:val="32"/>
+          <w:szCs w:val="28"/>
+          <w:u w:val="single"/>
+        </w:rPr>
+      </w:pPr>
+    </w:p>
+    <w:p>
+      <w:pPr>
+        <w:spacing w:after="0"/>
+        <w:jc w:val="center"/>
+        <w:rPr>
+          <w:b/>
+          <w:sz w:val="32"/>
+          <w:szCs w:val="28"/>
+          <w:u w:val="single"/>
+        </w:rPr>
+      </w:pPr>
+    </w:p>
+    <w:p>
+      <w:pPr>
+        <w:spacing w:after="0"/>
+        <w:jc w:val="center"/>
+        <w:rPr>
+          <w:b/>
+          <w:sz w:val="32"/>
+          <w:szCs w:val="28"/>
+          <w:u w:val="single"/>
+        </w:rPr>
+      </w:pPr>
+    </w:p>
+    <w:p>
+      <w:pPr>
+        <w:spacing w:after="0"/>
+        <w:jc w:val="center"/>
+        <w:rPr>
+          <w:b/>
+          <w:sz w:val="32"/>
+          <w:szCs w:val="28"/>
+          <w:u w:val="single"/>
+        </w:rPr>
+      </w:pPr>
+    </w:p>
+    <w:p>
+      <w:pPr>
+        <w:spacing w:after="0"/>
+        <w:jc w:val="center"/>
+        <w:rPr>
+          <w:b/>
+          <w:sz w:val="32"/>
+          <w:szCs w:val="28"/>
+          <w:u w:val="single"/>
+        </w:rPr>
+      </w:pPr>
+    </w:p>
+    <w:p>
+      <w:pPr>
+        <w:spacing w:after="0"/>
+        <w:jc w:val="center"/>
+        <w:rPr>
+          <w:b/>
+          <w:sz w:val="32"/>
+          <w:szCs w:val="28"/>
+          <w:u w:val="single"/>
+        </w:rPr>
+      </w:pPr>
+    </w:p>
+    <w:p>
+      <w:pPr>
+        <w:spacing w:after="0"/>
+        <w:jc w:val="center"/>
+        <w:rPr>
+          <w:b/>
+          <w:sz w:val="32"/>
+          <w:szCs w:val="28"/>
+          <w:u w:val="single"/>
+        </w:rPr>
+      </w:pPr>
+    </w:p>
+    <w:p>
+      <w:pPr>
+        <w:spacing w:after="0"/>
+        <w:jc w:val="center"/>
+        <w:rPr>
+          <w:b/>
+          <w:sz w:val="32"/>
+          <w:szCs w:val="28"/>
+          <w:u w:val="single"/>
+        </w:rPr>
+      </w:pPr>
+    </w:p>
+    <w:p>
+      <w:pPr>
+        <w:spacing w:after="0"/>
+        <w:jc w:val="center"/>
+        <w:rPr>
+          <w:b/>
+          <w:sz w:val="32"/>
+          <w:szCs w:val="28"/>
+          <w:u w:val="single"/>
+        </w:rPr>
+      </w:pPr>
+    </w:p>
+    <w:p>
+      <w:pPr>
+        <w:spacing w:after="0"/>
+        <w:jc w:val="center"/>
+        <w:rPr>
+          <w:b/>
+          <w:sz w:val="32"/>
+          <w:szCs w:val="28"/>
+          <w:u w:val="single"/>
+        </w:rPr>
+      </w:pPr>
+    </w:p>
+    <w:p>
+      <w:pPr>
+        <w:spacing w:after="0"/>
+        <w:jc w:val="center"/>
+        <w:rPr>
+          <w:b/>
+          <w:sz w:val="32"/>
+          <w:szCs w:val="28"/>
+          <w:u w:val="single"/>
+        </w:rPr>
+      </w:pPr>
+      <w:bookmarkStart w:id="0" w:name="cores"/>
+      <w:bookmarkStart w:id="1" w:name="_GoBack"/>
+      <w:bookmarkEnd w:id="1"/>
+      <w:r>
+        <w:rPr>
+          <w:b/>
+          <w:sz w:val="32"/>
+          <w:szCs w:val="28"/>
+          <w:u w:val="single"/>
+        </w:rPr>
+        <w:t>Cores</w:t>
+      </w:r>
+    </w:p>
+    <w:bookmarkEnd w:id="0"/>
     <w:p>
       <w:pPr>
         <w:pStyle w:val="PargrafodaLista"/>
@@ -36,32 +575,103 @@
           <w:szCs w:val="28"/>
         </w:rPr>
       </w:pPr>
-      <w:proofErr w:type="spellStart"/>
-      <w:r>
-        <w:rPr>
-          <w:b/>
-          <w:sz w:val="28"/>
-          <w:szCs w:val="28"/>
-        </w:rPr>
-        <w:t>Line-height</w:t>
-      </w:r>
-      <w:proofErr w:type="spellEnd"/>
-      <w:r>
-        <w:rPr>
-          <w:b/>
-          <w:sz w:val="28"/>
-          <w:szCs w:val="28"/>
-        </w:rPr>
-        <w:t xml:space="preserve">: </w:t>
-      </w:r>
-      <w:r>
-        <w:rPr>
-          <w:sz w:val="28"/>
-          <w:szCs w:val="28"/>
-        </w:rPr>
-        <w:t>define a altura da linha.</w:t>
-      </w:r>
-    </w:p>
+      <w:r>
+        <w:rPr>
+          <w:b/>
+          <w:sz w:val="28"/>
+          <w:szCs w:val="28"/>
+        </w:rPr>
+        <w:t xml:space="preserve">Para deixar fundo com transparência: </w:t>
+      </w:r>
+      <w:r>
+        <w:rPr>
+          <w:sz w:val="28"/>
+          <w:szCs w:val="28"/>
+        </w:rPr>
+        <w:t>use “</w:t>
+      </w:r>
+      <w:proofErr w:type="spellStart"/>
+      <w:r>
+        <w:rPr>
+          <w:sz w:val="28"/>
+          <w:szCs w:val="28"/>
+        </w:rPr>
+        <w:t>rgb</w:t>
+      </w:r>
+      <w:proofErr w:type="spellEnd"/>
+      <w:r>
+        <w:rPr>
+          <w:sz w:val="28"/>
+          <w:szCs w:val="28"/>
+        </w:rPr>
+        <w:t xml:space="preserve"> </w:t>
+      </w:r>
+      <w:proofErr w:type="gramStart"/>
+      <w:r>
+        <w:rPr>
+          <w:sz w:val="28"/>
+          <w:szCs w:val="28"/>
+        </w:rPr>
+        <w:t>( #</w:t>
+      </w:r>
+      <w:proofErr w:type="gramEnd"/>
+      <w:r>
+        <w:rPr>
+          <w:sz w:val="28"/>
+          <w:szCs w:val="28"/>
+        </w:rPr>
+        <w:t xml:space="preserve">, #, #, 0.7)” – passe o código da cor e o último valor é para definir o grau da </w:t>
+      </w:r>
+      <w:proofErr w:type="spellStart"/>
+      <w:r>
+        <w:rPr>
+          <w:sz w:val="28"/>
+          <w:szCs w:val="28"/>
+        </w:rPr>
+        <w:t>transparencia</w:t>
+      </w:r>
+      <w:proofErr w:type="spellEnd"/>
+      <w:r>
+        <w:rPr>
+          <w:sz w:val="28"/>
+          <w:szCs w:val="28"/>
+        </w:rPr>
+        <w:t>.</w:t>
+      </w:r>
+    </w:p>
+    <w:p>
+      <w:pPr>
+        <w:spacing w:after="0"/>
+        <w:jc w:val="center"/>
+        <w:rPr>
+          <w:sz w:val="32"/>
+          <w:szCs w:val="28"/>
+        </w:rPr>
+      </w:pPr>
+    </w:p>
+    <w:p>
+      <w:pPr>
+        <w:spacing w:after="0"/>
+        <w:jc w:val="center"/>
+        <w:rPr>
+          <w:b/>
+          <w:sz w:val="32"/>
+          <w:szCs w:val="28"/>
+          <w:u w:val="single"/>
+        </w:rPr>
+      </w:pPr>
+      <w:bookmarkStart w:id="2" w:name="Texto"/>
+      <w:r>
+        <w:rPr>
+          <w:b/>
+          <w:sz w:val="32"/>
+          <w:szCs w:val="28"/>
+          <w:u w:val="single"/>
+        </w:rPr>
+        <w:t>Trabalhando com textos</w:t>
+      </w:r>
+    </w:p>
+    <w:bookmarkEnd w:id="2"/>
     <w:p>
       <w:pPr>
         <w:pStyle w:val="PargrafodaLista"/>
@@ -82,6 +692,45 @@
           <w:sz w:val="28"/>
           <w:szCs w:val="28"/>
         </w:rPr>
+        <w:t>Line-height</w:t>
+      </w:r>
+      <w:proofErr w:type="spellEnd"/>
+      <w:r>
+        <w:rPr>
+          <w:b/>
+          <w:sz w:val="28"/>
+          <w:szCs w:val="28"/>
+        </w:rPr>
+        <w:t xml:space="preserve">: </w:t>
+      </w:r>
+      <w:r>
+        <w:rPr>
+          <w:sz w:val="28"/>
+          <w:szCs w:val="28"/>
+        </w:rPr>
+        <w:t>define a altura da linha.</w:t>
+      </w:r>
+    </w:p>
+    <w:p>
+      <w:pPr>
+        <w:pStyle w:val="PargrafodaLista"/>
+        <w:numPr>
+          <w:ilvl w:val="0"/>
+          <w:numId w:val="2"/>
+        </w:numPr>
+        <w:spacing w:after="0"/>
+        <w:rPr>
+          <w:sz w:val="28"/>
+          <w:szCs w:val="28"/>
+        </w:rPr>
+      </w:pPr>
+      <w:proofErr w:type="spellStart"/>
+      <w:r>
+        <w:rPr>
+          <w:b/>
+          <w:sz w:val="28"/>
+          <w:szCs w:val="28"/>
+        </w:rPr>
         <w:t>Text</w:t>
       </w:r>
       <w:r>
@@ -118,25 +767,135 @@
     </w:p>
     <w:p>
       <w:pPr>
-        <w:spacing w:after="0"/>
-        <w:jc w:val="center"/>
-        <w:rPr>
-          <w:b/>
-          <w:sz w:val="32"/>
-          <w:szCs w:val="28"/>
-          <w:u w:val="single"/>
-        </w:rPr>
-      </w:pPr>
-    </w:p>
-    <w:p>
-      <w:pPr>
-        <w:spacing w:after="0"/>
-        <w:jc w:val="center"/>
-        <w:rPr>
-          <w:sz w:val="28"/>
-          <w:szCs w:val="24"/>
-        </w:rPr>
-      </w:pPr>
+        <w:pStyle w:val="PargrafodaLista"/>
+        <w:numPr>
+          <w:ilvl w:val="0"/>
+          <w:numId w:val="2"/>
+        </w:numPr>
+        <w:spacing w:after="0"/>
+        <w:rPr>
+          <w:sz w:val="28"/>
+          <w:szCs w:val="28"/>
+        </w:rPr>
+      </w:pPr>
+      <w:proofErr w:type="spellStart"/>
+      <w:r>
+        <w:rPr>
+          <w:b/>
+          <w:sz w:val="28"/>
+          <w:szCs w:val="28"/>
+        </w:rPr>
+        <w:t>Text</w:t>
+      </w:r>
+      <w:r>
+        <w:rPr>
+          <w:b/>
+          <w:sz w:val="28"/>
+          <w:szCs w:val="28"/>
+        </w:rPr>
+        <w:t>-transform</w:t>
+      </w:r>
+      <w:proofErr w:type="spellEnd"/>
+      <w:r>
+        <w:rPr>
+          <w:sz w:val="28"/>
+          <w:szCs w:val="28"/>
+        </w:rPr>
+        <w:t xml:space="preserve">: deixa letras maiúsculas, minúsculas, 1º letra maiúscula, </w:t>
+      </w:r>
+      <w:proofErr w:type="gramStart"/>
+      <w:r>
+        <w:rPr>
+          <w:sz w:val="28"/>
+          <w:szCs w:val="28"/>
+        </w:rPr>
+        <w:t>etc...</w:t>
+      </w:r>
+      <w:proofErr w:type="gramEnd"/>
+      <w:r>
+        <w:rPr>
+          <w:sz w:val="28"/>
+          <w:szCs w:val="28"/>
+        </w:rPr>
+        <w:t>4</w:t>
+      </w:r>
+    </w:p>
+    <w:p>
+      <w:pPr>
+        <w:pStyle w:val="PargrafodaLista"/>
+        <w:numPr>
+          <w:ilvl w:val="0"/>
+          <w:numId w:val="2"/>
+        </w:numPr>
+        <w:spacing w:after="0"/>
+        <w:rPr>
+          <w:sz w:val="28"/>
+          <w:szCs w:val="28"/>
+        </w:rPr>
+      </w:pPr>
+      <w:proofErr w:type="spellStart"/>
+      <w:r>
+        <w:rPr>
+          <w:b/>
+          <w:sz w:val="28"/>
+          <w:szCs w:val="28"/>
+        </w:rPr>
+        <w:t>Text</w:t>
+      </w:r>
+      <w:r>
+        <w:rPr>
+          <w:sz w:val="28"/>
+          <w:szCs w:val="28"/>
+        </w:rPr>
+        <w:t>-</w:t>
+      </w:r>
+      <w:r>
+        <w:rPr>
+          <w:b/>
+          <w:sz w:val="28"/>
+          <w:szCs w:val="28"/>
+        </w:rPr>
+        <w:t>shadow</w:t>
+      </w:r>
+      <w:proofErr w:type="spellEnd"/>
+      <w:r>
+        <w:rPr>
+          <w:b/>
+          <w:sz w:val="28"/>
+          <w:szCs w:val="28"/>
+        </w:rPr>
+        <w:t xml:space="preserve">: </w:t>
+      </w:r>
+      <w:r>
+        <w:rPr>
+          <w:sz w:val="28"/>
+          <w:szCs w:val="28"/>
+        </w:rPr>
+        <w:t>para criar uma sombra no texto.</w:t>
+      </w:r>
+    </w:p>
+    <w:p>
+      <w:pPr>
+        <w:spacing w:after="0"/>
+        <w:jc w:val="center"/>
+        <w:rPr>
+          <w:b/>
+          <w:sz w:val="32"/>
+          <w:szCs w:val="28"/>
+          <w:u w:val="single"/>
+        </w:rPr>
+      </w:pPr>
+    </w:p>
+    <w:p>
+      <w:pPr>
+        <w:spacing w:after="0"/>
+        <w:jc w:val="center"/>
+        <w:rPr>
+          <w:sz w:val="28"/>
+          <w:szCs w:val="24"/>
+        </w:rPr>
+      </w:pPr>
+      <w:bookmarkStart w:id="3" w:name="imagens"/>
       <w:r>
         <w:rPr>
           <w:b/>
@@ -147,6 +906,7 @@
         <w:t>Trabalhando com imagens</w:t>
       </w:r>
     </w:p>
+    <w:bookmarkEnd w:id="3"/>
     <w:p>
       <w:pPr>
         <w:spacing w:after="0"/>
@@ -726,8 +1486,548 @@
         </w:rPr>
         <w:t>o foco na imagem- se focará em baixo, a esquerda, em cima...</w:t>
       </w:r>
-      <w:bookmarkStart w:id="0" w:name="_GoBack"/>
-      <w:bookmarkEnd w:id="0"/>
+    </w:p>
+    <w:p>
+      <w:pPr>
+        <w:spacing w:after="0"/>
+        <w:ind w:left="360"/>
+        <w:jc w:val="center"/>
+        <w:rPr>
+          <w:b/>
+          <w:sz w:val="32"/>
+          <w:szCs w:val="28"/>
+          <w:u w:val="single"/>
+        </w:rPr>
+      </w:pPr>
+    </w:p>
+    <w:p>
+      <w:pPr>
+        <w:spacing w:after="0"/>
+        <w:ind w:left="360"/>
+        <w:jc w:val="center"/>
+        <w:rPr>
+          <w:b/>
+          <w:sz w:val="32"/>
+          <w:szCs w:val="28"/>
+          <w:u w:val="single"/>
+        </w:rPr>
+      </w:pPr>
+      <w:bookmarkStart w:id="4" w:name="estrutura_semantica"/>
+    </w:p>
+    <w:p>
+      <w:pPr>
+        <w:spacing w:after="0"/>
+        <w:ind w:left="360"/>
+        <w:jc w:val="center"/>
+        <w:rPr>
+          <w:b/>
+          <w:sz w:val="32"/>
+          <w:szCs w:val="28"/>
+          <w:u w:val="single"/>
+        </w:rPr>
+      </w:pPr>
+      <w:r>
+        <w:rPr>
+          <w:b/>
+          <w:sz w:val="32"/>
+          <w:szCs w:val="28"/>
+          <w:u w:val="single"/>
+        </w:rPr>
+        <w:t>Estrutura Semântica e Posicionamento</w:t>
+      </w:r>
+    </w:p>
+    <w:p>
+      <w:pPr>
+        <w:spacing w:after="0"/>
+        <w:ind w:left="360"/>
+        <w:rPr>
+          <w:sz w:val="28"/>
+          <w:szCs w:val="28"/>
+          <w:u w:val="single"/>
+        </w:rPr>
+      </w:pPr>
+      <w:proofErr w:type="spellStart"/>
+      <w:r>
+        <w:rPr>
+          <w:sz w:val="28"/>
+          <w:szCs w:val="28"/>
+          <w:u w:val="single"/>
+        </w:rPr>
+        <w:t>Tags</w:t>
+      </w:r>
+      <w:proofErr w:type="spellEnd"/>
+      <w:r>
+        <w:rPr>
+          <w:sz w:val="28"/>
+          <w:szCs w:val="28"/>
+          <w:u w:val="single"/>
+        </w:rPr>
+        <w:t xml:space="preserve"> Semânticas</w:t>
+      </w:r>
+    </w:p>
+    <w:p>
+      <w:pPr>
+        <w:spacing w:after="0"/>
+        <w:ind w:left="360"/>
+        <w:rPr>
+          <w:sz w:val="28"/>
+          <w:szCs w:val="28"/>
+        </w:rPr>
+      </w:pPr>
+      <w:r>
+        <w:rPr>
+          <w:sz w:val="28"/>
+          <w:szCs w:val="28"/>
+        </w:rPr>
+        <w:t>&lt;</w:t>
+      </w:r>
+      <w:proofErr w:type="gramStart"/>
+      <w:r>
+        <w:rPr>
+          <w:sz w:val="28"/>
+          <w:szCs w:val="28"/>
+        </w:rPr>
+        <w:t>header</w:t>
+      </w:r>
+      <w:proofErr w:type="gramEnd"/>
+      <w:r>
+        <w:rPr>
+          <w:sz w:val="28"/>
+          <w:szCs w:val="28"/>
+        </w:rPr>
+        <w:t xml:space="preserve">&gt; : usada para inserir o cabeçalho da página; </w:t>
+      </w:r>
+    </w:p>
+    <w:p>
+      <w:pPr>
+        <w:spacing w:after="0"/>
+        <w:ind w:left="360"/>
+        <w:rPr>
+          <w:sz w:val="28"/>
+          <w:szCs w:val="28"/>
+        </w:rPr>
+      </w:pPr>
+      <w:r>
+        <w:rPr>
+          <w:sz w:val="28"/>
+          <w:szCs w:val="28"/>
+        </w:rPr>
+        <w:t>&lt;</w:t>
+      </w:r>
+      <w:proofErr w:type="spellStart"/>
+      <w:proofErr w:type="gramStart"/>
+      <w:r>
+        <w:rPr>
+          <w:sz w:val="28"/>
+          <w:szCs w:val="28"/>
+        </w:rPr>
+        <w:t>nav</w:t>
+      </w:r>
+      <w:proofErr w:type="spellEnd"/>
+      <w:proofErr w:type="gramEnd"/>
+      <w:r>
+        <w:rPr>
+          <w:sz w:val="28"/>
+          <w:szCs w:val="28"/>
+        </w:rPr>
+        <w:t>&gt;</w:t>
+      </w:r>
+      <w:r>
+        <w:rPr>
+          <w:sz w:val="28"/>
+          <w:szCs w:val="28"/>
+        </w:rPr>
+        <w:t xml:space="preserve"> </w:t>
+      </w:r>
+      <w:r>
+        <w:rPr>
+          <w:sz w:val="28"/>
+          <w:szCs w:val="28"/>
+        </w:rPr>
+        <w:t>utilizada para colocar a navegação principal da página;</w:t>
+      </w:r>
+    </w:p>
+    <w:p>
+      <w:pPr>
+        <w:spacing w:after="0"/>
+        <w:ind w:left="360"/>
+        <w:rPr>
+          <w:sz w:val="28"/>
+          <w:szCs w:val="28"/>
+        </w:rPr>
+      </w:pPr>
+      <w:r>
+        <w:rPr>
+          <w:sz w:val="28"/>
+          <w:szCs w:val="28"/>
+        </w:rPr>
+        <w:t>&lt;</w:t>
+      </w:r>
+      <w:proofErr w:type="spellStart"/>
+      <w:proofErr w:type="gramStart"/>
+      <w:r>
+        <w:rPr>
+          <w:sz w:val="28"/>
+          <w:szCs w:val="28"/>
+        </w:rPr>
+        <w:t>main</w:t>
+      </w:r>
+      <w:proofErr w:type="spellEnd"/>
+      <w:proofErr w:type="gramEnd"/>
+      <w:r>
+        <w:rPr>
+          <w:sz w:val="28"/>
+          <w:szCs w:val="28"/>
+        </w:rPr>
+        <w:t>&gt;</w:t>
+      </w:r>
+      <w:r>
+        <w:rPr>
+          <w:sz w:val="28"/>
+          <w:szCs w:val="28"/>
+        </w:rPr>
+        <w:t xml:space="preserve"> </w:t>
+      </w:r>
+      <w:r>
+        <w:rPr>
+          <w:sz w:val="28"/>
+          <w:szCs w:val="28"/>
+        </w:rPr>
+        <w:t>conteúdo principal da página;</w:t>
+      </w:r>
+    </w:p>
+    <w:p>
+      <w:pPr>
+        <w:spacing w:after="0"/>
+        <w:ind w:left="360"/>
+        <w:rPr>
+          <w:sz w:val="28"/>
+          <w:szCs w:val="28"/>
+        </w:rPr>
+      </w:pPr>
+      <w:r>
+        <w:rPr>
+          <w:sz w:val="28"/>
+          <w:szCs w:val="28"/>
+        </w:rPr>
+        <w:t>&lt;</w:t>
+      </w:r>
+      <w:proofErr w:type="spellStart"/>
+      <w:proofErr w:type="gramStart"/>
+      <w:r>
+        <w:rPr>
+          <w:sz w:val="28"/>
+          <w:szCs w:val="28"/>
+        </w:rPr>
+        <w:t>footer</w:t>
+      </w:r>
+      <w:proofErr w:type="spellEnd"/>
+      <w:proofErr w:type="gramEnd"/>
+      <w:r>
+        <w:rPr>
+          <w:sz w:val="28"/>
+          <w:szCs w:val="28"/>
+        </w:rPr>
+        <w:t>&gt;</w:t>
+      </w:r>
+      <w:r>
+        <w:rPr>
+          <w:sz w:val="28"/>
+          <w:szCs w:val="28"/>
+        </w:rPr>
+        <w:t xml:space="preserve"> </w:t>
+      </w:r>
+      <w:r>
+        <w:rPr>
+          <w:sz w:val="28"/>
+          <w:szCs w:val="28"/>
+        </w:rPr>
+        <w:t xml:space="preserve"> </w:t>
+      </w:r>
+      <w:proofErr w:type="spellStart"/>
+      <w:r>
+        <w:rPr>
+          <w:sz w:val="28"/>
+          <w:szCs w:val="28"/>
+        </w:rPr>
+        <w:t>roda-pé</w:t>
+      </w:r>
+      <w:proofErr w:type="spellEnd"/>
+      <w:r>
+        <w:rPr>
+          <w:sz w:val="28"/>
+          <w:szCs w:val="28"/>
+        </w:rPr>
+        <w:t xml:space="preserve"> da página;</w:t>
+      </w:r>
+    </w:p>
+    <w:p>
+      <w:pPr>
+        <w:spacing w:after="0"/>
+        <w:ind w:left="360"/>
+        <w:rPr>
+          <w:sz w:val="28"/>
+          <w:szCs w:val="28"/>
+        </w:rPr>
+      </w:pPr>
+      <w:r>
+        <w:rPr>
+          <w:sz w:val="28"/>
+          <w:szCs w:val="28"/>
+        </w:rPr>
+        <w:t>&lt;</w:t>
+      </w:r>
+      <w:proofErr w:type="spellStart"/>
+      <w:proofErr w:type="gramStart"/>
+      <w:r>
+        <w:rPr>
+          <w:sz w:val="28"/>
+          <w:szCs w:val="28"/>
+        </w:rPr>
+        <w:t>section</w:t>
+      </w:r>
+      <w:proofErr w:type="spellEnd"/>
+      <w:proofErr w:type="gramEnd"/>
+      <w:r>
+        <w:rPr>
+          <w:sz w:val="28"/>
+          <w:szCs w:val="28"/>
+        </w:rPr>
+        <w:t>&gt; agrupa um conjunto de informações relacionadas</w:t>
+      </w:r>
+      <w:r>
+        <w:rPr>
+          <w:sz w:val="28"/>
+          <w:szCs w:val="28"/>
+        </w:rPr>
+        <w:t>;</w:t>
+      </w:r>
+    </w:p>
+    <w:p>
+      <w:pPr>
+        <w:spacing w:after="0"/>
+        <w:ind w:left="360"/>
+        <w:rPr>
+          <w:sz w:val="28"/>
+          <w:szCs w:val="28"/>
+        </w:rPr>
+      </w:pPr>
+      <w:r>
+        <w:rPr>
+          <w:sz w:val="28"/>
+          <w:szCs w:val="28"/>
+        </w:rPr>
+        <w:t>&lt;</w:t>
+      </w:r>
+      <w:proofErr w:type="spellStart"/>
+      <w:proofErr w:type="gramStart"/>
+      <w:r>
+        <w:rPr>
+          <w:sz w:val="28"/>
+          <w:szCs w:val="28"/>
+        </w:rPr>
+        <w:t>article</w:t>
+      </w:r>
+      <w:proofErr w:type="spellEnd"/>
+      <w:proofErr w:type="gramEnd"/>
+      <w:r>
+        <w:rPr>
+          <w:sz w:val="28"/>
+          <w:szCs w:val="28"/>
+        </w:rPr>
+        <w:t>&gt;</w:t>
+      </w:r>
+      <w:r>
+        <w:rPr>
+          <w:sz w:val="28"/>
+          <w:szCs w:val="28"/>
+        </w:rPr>
+        <w:t xml:space="preserve"> conteúdo de extrema importância para a página;</w:t>
+      </w:r>
+    </w:p>
+    <w:p>
+      <w:pPr>
+        <w:spacing w:after="0"/>
+        <w:ind w:left="360"/>
+        <w:rPr>
+          <w:sz w:val="28"/>
+          <w:szCs w:val="28"/>
+        </w:rPr>
+      </w:pPr>
+      <w:r>
+        <w:rPr>
+          <w:sz w:val="28"/>
+          <w:szCs w:val="28"/>
+        </w:rPr>
+        <w:t>&lt;</w:t>
+      </w:r>
+      <w:proofErr w:type="spellStart"/>
+      <w:proofErr w:type="gramStart"/>
+      <w:r>
+        <w:rPr>
+          <w:sz w:val="28"/>
+          <w:szCs w:val="28"/>
+        </w:rPr>
+        <w:t>aside</w:t>
+      </w:r>
+      <w:proofErr w:type="spellEnd"/>
+      <w:proofErr w:type="gramEnd"/>
+      <w:r>
+        <w:rPr>
+          <w:sz w:val="28"/>
+          <w:szCs w:val="28"/>
+        </w:rPr>
+        <w:t>&gt;</w:t>
+      </w:r>
+      <w:r>
+        <w:rPr>
+          <w:sz w:val="28"/>
+          <w:szCs w:val="28"/>
+        </w:rPr>
+        <w:t xml:space="preserve"> quando algo não está relacionado com o conteúdo da página, algo a parte.</w:t>
+      </w:r>
+    </w:p>
+    <w:p>
+      <w:pPr>
+        <w:spacing w:after="0"/>
+        <w:ind w:left="360"/>
+        <w:rPr>
+          <w:sz w:val="28"/>
+          <w:szCs w:val="28"/>
+        </w:rPr>
+      </w:pPr>
+      <w:r>
+        <w:rPr>
+          <w:sz w:val="28"/>
+          <w:szCs w:val="28"/>
+        </w:rPr>
+        <w:lastRenderedPageBreak/>
+        <w:t>&lt;</w:t>
+      </w:r>
+      <w:proofErr w:type="spellStart"/>
+      <w:proofErr w:type="gramStart"/>
+      <w:r>
+        <w:rPr>
+          <w:sz w:val="28"/>
+          <w:szCs w:val="28"/>
+        </w:rPr>
+        <w:t>div</w:t>
+      </w:r>
+      <w:proofErr w:type="spellEnd"/>
+      <w:proofErr w:type="gramEnd"/>
+      <w:r>
+        <w:rPr>
+          <w:sz w:val="28"/>
+          <w:szCs w:val="28"/>
+        </w:rPr>
+        <w:t>&gt; e &lt;</w:t>
+      </w:r>
+      <w:proofErr w:type="spellStart"/>
+      <w:r>
+        <w:rPr>
+          <w:sz w:val="28"/>
+          <w:szCs w:val="28"/>
+        </w:rPr>
+        <w:t>span</w:t>
+      </w:r>
+      <w:proofErr w:type="spellEnd"/>
+      <w:r>
+        <w:rPr>
+          <w:sz w:val="28"/>
+          <w:szCs w:val="28"/>
+        </w:rPr>
+        <w:t xml:space="preserve">&gt; servem somente para ajudar no layout ou design da página. A </w:t>
+      </w:r>
+      <w:proofErr w:type="spellStart"/>
+      <w:r>
+        <w:rPr>
+          <w:sz w:val="28"/>
+          <w:szCs w:val="28"/>
+        </w:rPr>
+        <w:t>div</w:t>
+      </w:r>
+      <w:proofErr w:type="spellEnd"/>
+      <w:r>
+        <w:rPr>
+          <w:sz w:val="28"/>
+          <w:szCs w:val="28"/>
+        </w:rPr>
+        <w:t xml:space="preserve"> por padrão é um elemento de bloco e ocupará 100% da área disponível, a </w:t>
+      </w:r>
+      <w:proofErr w:type="spellStart"/>
+      <w:r>
+        <w:rPr>
+          <w:sz w:val="28"/>
+          <w:szCs w:val="28"/>
+        </w:rPr>
+        <w:t>span</w:t>
+      </w:r>
+      <w:proofErr w:type="spellEnd"/>
+      <w:r>
+        <w:rPr>
+          <w:sz w:val="28"/>
+          <w:szCs w:val="28"/>
+        </w:rPr>
+        <w:t xml:space="preserve"> já é um elemento de linha e possui um display </w:t>
+      </w:r>
+      <w:proofErr w:type="spellStart"/>
+      <w:r>
+        <w:rPr>
+          <w:sz w:val="28"/>
+          <w:szCs w:val="28"/>
+        </w:rPr>
+        <w:t>inline</w:t>
+      </w:r>
+      <w:proofErr w:type="spellEnd"/>
+      <w:r>
+        <w:rPr>
+          <w:sz w:val="28"/>
+          <w:szCs w:val="28"/>
+        </w:rPr>
+        <w:t>.</w:t>
+      </w:r>
+    </w:p>
+    <w:p>
+      <w:pPr>
+        <w:spacing w:after="0"/>
+        <w:ind w:left="360"/>
+        <w:rPr>
+          <w:sz w:val="28"/>
+          <w:szCs w:val="28"/>
+        </w:rPr>
+      </w:pPr>
+    </w:p>
+    <w:p>
+      <w:pPr>
+        <w:spacing w:after="0"/>
+        <w:ind w:left="360"/>
+        <w:rPr>
+          <w:sz w:val="28"/>
+          <w:szCs w:val="28"/>
+        </w:rPr>
+      </w:pPr>
+    </w:p>
+    <w:p>
+      <w:pPr>
+        <w:spacing w:after="0"/>
+        <w:ind w:left="360"/>
+        <w:rPr>
+          <w:sz w:val="28"/>
+          <w:szCs w:val="24"/>
+        </w:rPr>
+      </w:pPr>
+    </w:p>
+    <w:bookmarkEnd w:id="4"/>
+    <w:p>
+      <w:pPr>
+        <w:spacing w:after="0"/>
+        <w:ind w:left="360"/>
+        <w:rPr>
+          <w:b/>
+          <w:sz w:val="28"/>
+          <w:szCs w:val="24"/>
+        </w:rPr>
+      </w:pPr>
     </w:p>
     <w:p>
       <w:pPr>
@@ -871,6 +2171,95 @@
     </w:lvl>
   </w:abstractNum>
   <w:abstractNum w:abstractNumId="1" w15:restartNumberingAfterBreak="0">
+    <w:nsid w:val="35CB5928"/>
+    <w:multiLevelType w:val="hybridMultilevel"/>
+    <w:tmpl w:val="DC36B46C"/>
+    <w:lvl w:ilvl="0" w:tplc="04160001">
+      <w:start w:val="1"/>
+      <w:numFmt w:val="bullet"/>
+      <w:lvlText w:val=""/>
+      <w:lvlJc w:val="left"/>
+      <w:pPr>
+        <w:ind w:left="720" w:hanging="360"/>
+      </w:pPr>
+      <w:rPr>
+        <w:rFonts w:ascii="Symbol" w:hAnsi="Symbol" w:hint="default"/>
+      </w:rPr>
+    </w:lvl>
+    <w:lvl w:ilvl="1" w:tplc="04160019" w:tentative="1">
+      <w:start w:val="1"/>
+      <w:numFmt w:val="lowerLetter"/>
+      <w:lvlText w:val="%2."/>
+      <w:lvlJc w:val="left"/>
+      <w:pPr>
+        <w:ind w:left="1440" w:hanging="360"/>
+      </w:pPr>
+    </w:lvl>
+    <w:lvl w:ilvl="2" w:tplc="0416001B" w:tentative="1">
+      <w:start w:val="1"/>
+      <w:numFmt w:val="lowerRoman"/>
+      <w:lvlText w:val="%3."/>
+      <w:lvlJc w:val="right"/>
+      <w:pPr>
+        <w:ind w:left="2160" w:hanging="180"/>
+      </w:pPr>
+    </w:lvl>
+    <w:lvl w:ilvl="3" w:tplc="0416000F" w:tentative="1">
+      <w:start w:val="1"/>
+      <w:numFmt w:val="decimal"/>
+      <w:lvlText w:val="%4."/>
+      <w:lvlJc w:val="left"/>
+      <w:pPr>
+        <w:ind w:left="2880" w:hanging="360"/>
+      </w:pPr>
+    </w:lvl>
+    <w:lvl w:ilvl="4" w:tplc="04160019" w:tentative="1">
+      <w:start w:val="1"/>
+      <w:numFmt w:val="lowerLetter"/>
+      <w:lvlText w:val="%5."/>
+      <w:lvlJc w:val="left"/>
+      <w:pPr>
+        <w:ind w:left="3600" w:hanging="360"/>
+      </w:pPr>
+    </w:lvl>
+    <w:lvl w:ilvl="5" w:tplc="0416001B" w:tentative="1">
+      <w:start w:val="1"/>
+      <w:numFmt w:val="lowerRoman"/>
+      <w:lvlText w:val="%6."/>
+      <w:lvlJc w:val="right"/>
+      <w:pPr>
+        <w:ind w:left="4320" w:hanging="180"/>
+      </w:pPr>
+    </w:lvl>
+    <w:lvl w:ilvl="6" w:tplc="0416000F" w:tentative="1">
+      <w:start w:val="1"/>
+      <w:numFmt w:val="decimal"/>
+      <w:lvlText w:val="%7."/>
+      <w:lvlJc w:val="left"/>
+      <w:pPr>
+        <w:ind w:left="5040" w:hanging="360"/>
+      </w:pPr>
+    </w:lvl>
+    <w:lvl w:ilvl="7" w:tplc="04160019" w:tentative="1">
+      <w:start w:val="1"/>
+      <w:numFmt w:val="lowerLetter"/>
+      <w:lvlText w:val="%8."/>
+      <w:lvlJc w:val="left"/>
+      <w:pPr>
+        <w:ind w:left="5760" w:hanging="360"/>
+      </w:pPr>
+    </w:lvl>
+    <w:lvl w:ilvl="8" w:tplc="0416001B" w:tentative="1">
+      <w:start w:val="1"/>
+      <w:numFmt w:val="lowerRoman"/>
+      <w:lvlText w:val="%9."/>
+      <w:lvlJc w:val="right"/>
+      <w:pPr>
+        <w:ind w:left="6480" w:hanging="180"/>
+      </w:pPr>
+    </w:lvl>
+  </w:abstractNum>
+  <w:abstractNum w:abstractNumId="2" w15:restartNumberingAfterBreak="0">
     <w:nsid w:val="65A11622"/>
     <w:multiLevelType w:val="hybridMultilevel"/>
     <w:tmpl w:val="7F8C92B8"/>
@@ -987,6 +2376,9 @@
     <w:abstractNumId w:val="0"/>
   </w:num>
   <w:num w:numId="2">
+    <w:abstractNumId w:val="2"/>
+  </w:num>
+  <w:num w:numId="3">
     <w:abstractNumId w:val="1"/>
   </w:num>
 </w:numbering>
@@ -1424,6 +2816,29 @@
       <w:contextualSpacing/>
     </w:pPr>
   </w:style>
+  <w:style w:type="character" w:styleId="Hyperlink">
+    <w:name w:val="Hyperlink"/>
+    <w:basedOn w:val="Fontepargpadro"/>
+    <w:uiPriority w:val="99"/>
+    <w:unhideWhenUsed/>
+    <w:rsid w:val="00C13432"/>
+    <w:rPr>
+      <w:color w:val="0563C1" w:themeColor="hyperlink"/>
+      <w:u w:val="single"/>
+    </w:rPr>
+  </w:style>
+  <w:style w:type="character" w:styleId="HiperlinkVisitado">
+    <w:name w:val="FollowedHyperlink"/>
+    <w:basedOn w:val="Fontepargpadro"/>
+    <w:uiPriority w:val="99"/>
+    <w:semiHidden/>
+    <w:unhideWhenUsed/>
+    <w:rsid w:val="006D4D8C"/>
+    <w:rPr>
+      <w:color w:val="954F72" w:themeColor="followedHyperlink"/>
+      <w:u w:val="single"/>
+    </w:rPr>
+  </w:style>
 </w:styles>
 </file>
 
@@ -1720,4 +3135,16 @@
     </a:ext>
   </a:extLst>
 </a:theme>
+</file>
+
+<file path=customXml/item1.xml><?xml version="1.0" encoding="utf-8"?>
+<b:Sources xmlns:b="http://schemas.openxmlformats.org/officeDocument/2006/bibliography" xmlns="http://schemas.openxmlformats.org/officeDocument/2006/bibliography" SelectedStyle="\APASixthEditionOfficeOnline.xsl" StyleName="APA" Version="6"/>
+</file>
+
+<file path=customXml/itemProps1.xml><?xml version="1.0" encoding="utf-8"?>
+<ds:datastoreItem xmlns:ds="http://schemas.openxmlformats.org/officeDocument/2006/customXml" ds:itemID="{FA87266A-A2B3-4785-AAFF-162D3C6FBD03}">
+  <ds:schemaRefs>
+    <ds:schemaRef ds:uri="http://schemas.openxmlformats.org/officeDocument/2006/bibliography"/>
+  </ds:schemaRefs>
+</ds:datastoreItem>
 </file>
</xml_diff>

<commit_message>
feat: updating the code
</commit_message>
<xml_diff>
--- a/Notes.docx
+++ b/Notes.docx
@@ -4335,34 +4335,40 @@
           <w:b/>
           <w:sz w:val="28"/>
         </w:rPr>
+        <w:t>Order</w:t>
+      </w:r>
+      <w:proofErr w:type="spellEnd"/>
+      <w:r>
+        <w:rPr>
+          <w:b/>
+          <w:sz w:val="28"/>
+        </w:rPr>
+        <w:t xml:space="preserve">: </w:t>
+      </w:r>
+      <w:r>
+        <w:rPr>
+          <w:sz w:val="28"/>
+        </w:rPr>
+        <w:t>O valor numérico atribuído a essa propriedade define a ordem do item.</w:t>
+      </w:r>
+      <w:r>
+        <w:rPr>
+          <w:sz w:val="28"/>
+        </w:rPr>
+        <w:t xml:space="preserve"> Por padrão, todos os itens possuem valor 0.</w:t>
+      </w:r>
+      <w:r>
+        <w:rPr>
+          <w:sz w:val="28"/>
+        </w:rPr>
+        <w:t xml:space="preserve"> Por exemplo, o valor 2 faz com que o item seja o segundo </w:t>
+      </w:r>
+      <w:r>
+        <w:rPr>
+          <w:sz w:val="28"/>
+        </w:rPr>
         <w:lastRenderedPageBreak/>
-        <w:t>Order</w:t>
-      </w:r>
-      <w:proofErr w:type="spellEnd"/>
-      <w:r>
-        <w:rPr>
-          <w:b/>
-          <w:sz w:val="28"/>
-        </w:rPr>
-        <w:t xml:space="preserve">: </w:t>
-      </w:r>
-      <w:r>
-        <w:rPr>
-          <w:sz w:val="28"/>
-        </w:rPr>
-        <w:t>O valor numérico atribuído a essa propriedade define a ordem do item.</w:t>
-      </w:r>
-      <w:r>
-        <w:rPr>
-          <w:sz w:val="28"/>
-        </w:rPr>
-        <w:t xml:space="preserve"> Por padrão, todos os itens possuem valor 0.</w:t>
-      </w:r>
-      <w:r>
-        <w:rPr>
-          <w:sz w:val="28"/>
-        </w:rPr>
-        <w:t xml:space="preserve"> Por exemplo, o valor 2 faz com que o item seja o segundo item ao longo do eixo principal, enquanto o valor -1 faz com que ele apareça antes do primeiro.</w:t>
+        <w:t>item ao longo do eixo principal, enquanto o valor -1 faz com que ele apareça antes do primeiro.</w:t>
       </w:r>
     </w:p>
     <w:p>
@@ -4393,46 +4399,37 @@
         </w:rPr>
         <w:t>Alinha somente aquele item.</w:t>
       </w:r>
+    </w:p>
+    <w:p>
+      <w:pPr>
+        <w:spacing w:after="0"/>
+        <w:ind w:left="360"/>
+        <w:rPr>
+          <w:sz w:val="28"/>
+          <w:szCs w:val="24"/>
+        </w:rPr>
+      </w:pPr>
+    </w:p>
+    <w:bookmarkEnd w:id="3"/>
+    <w:p>
+      <w:pPr>
+        <w:spacing w:after="0"/>
+        <w:ind w:left="360"/>
+        <w:rPr>
+          <w:b/>
+          <w:sz w:val="28"/>
+          <w:szCs w:val="24"/>
+        </w:rPr>
+      </w:pPr>
+    </w:p>
+    <w:p>
+      <w:pPr>
+        <w:rPr>
+          <w:sz w:val="24"/>
+        </w:rPr>
+      </w:pPr>
       <w:bookmarkStart w:id="5" w:name="_GoBack"/>
       <w:bookmarkEnd w:id="5"/>
-    </w:p>
-    <w:p>
-      <w:pPr>
-        <w:spacing w:after="0"/>
-        <w:ind w:left="360"/>
-        <w:rPr>
-          <w:sz w:val="28"/>
-          <w:szCs w:val="24"/>
-        </w:rPr>
-      </w:pPr>
-    </w:p>
-    <w:bookmarkEnd w:id="3"/>
-    <w:p>
-      <w:pPr>
-        <w:spacing w:after="0"/>
-        <w:ind w:left="360"/>
-        <w:rPr>
-          <w:b/>
-          <w:sz w:val="28"/>
-          <w:szCs w:val="24"/>
-        </w:rPr>
-      </w:pPr>
-    </w:p>
-    <w:p>
-      <w:pPr>
-        <w:spacing w:after="0"/>
-        <w:rPr>
-          <w:sz w:val="28"/>
-          <w:szCs w:val="24"/>
-        </w:rPr>
-      </w:pPr>
-    </w:p>
-    <w:p>
-      <w:pPr>
-        <w:rPr>
-          <w:sz w:val="24"/>
-        </w:rPr>
-      </w:pPr>
     </w:p>
     <w:sectPr>
       <w:pgSz w:w="11906" w:h="16838"/>
@@ -5402,6 +5399,7 @@
   <w:style w:type="character" w:default="1" w:styleId="Fontepargpadro">
     <w:name w:val="Default Paragraph Font"/>
     <w:uiPriority w:val="1"/>
+    <w:semiHidden/>
     <w:unhideWhenUsed/>
   </w:style>
   <w:style w:type="table" w:default="1" w:styleId="Tabelanormal">
@@ -5762,7 +5760,7 @@
 </file>
 
 <file path=customXml/itemProps1.xml><?xml version="1.0" encoding="utf-8"?>
-<ds:datastoreItem xmlns:ds="http://schemas.openxmlformats.org/officeDocument/2006/customXml" ds:itemID="{D49EF844-2A6E-4095-9211-3CBD71E500CC}">
+<ds:datastoreItem xmlns:ds="http://schemas.openxmlformats.org/officeDocument/2006/customXml" ds:itemID="{3778B75B-3659-4432-80E9-F1FF70C1FDD7}">
   <ds:schemaRefs>
     <ds:schemaRef ds:uri="http://schemas.openxmlformats.org/officeDocument/2006/bibliography"/>
   </ds:schemaRefs>

</xml_diff>

<commit_message>
style: adding elements and modifying style
</commit_message>
<xml_diff>
--- a/Notes.docx
+++ b/Notes.docx
@@ -155,7 +155,23 @@
             <w:sz w:val="28"/>
             <w:szCs w:val="28"/>
           </w:rPr>
-          <w:t>exbox</w:t>
+          <w:t>ex</w:t>
+        </w:r>
+        <w:r>
+          <w:rPr>
+            <w:rStyle w:val="Hyperlink"/>
+            <w:sz w:val="28"/>
+            <w:szCs w:val="28"/>
+          </w:rPr>
+          <w:t>b</w:t>
+        </w:r>
+        <w:r>
+          <w:rPr>
+            <w:rStyle w:val="Hyperlink"/>
+            <w:sz w:val="28"/>
+            <w:szCs w:val="28"/>
+          </w:rPr>
+          <w:t>ox</w:t>
         </w:r>
         <w:proofErr w:type="spellEnd"/>
       </w:hyperlink>
@@ -173,6 +189,32 @@
           <w:szCs w:val="28"/>
         </w:rPr>
       </w:pPr>
+      <w:hyperlink w:anchor="unidades_medidas" w:history="1">
+        <w:r>
+          <w:rPr>
+            <w:rStyle w:val="Hyperlink"/>
+            <w:sz w:val="28"/>
+            <w:szCs w:val="28"/>
+          </w:rPr>
+          <w:t>Unidades de med</w:t>
+        </w:r>
+        <w:r>
+          <w:rPr>
+            <w:rStyle w:val="Hyperlink"/>
+            <w:sz w:val="28"/>
+            <w:szCs w:val="28"/>
+          </w:rPr>
+          <w:t>i</w:t>
+        </w:r>
+        <w:r>
+          <w:rPr>
+            <w:rStyle w:val="Hyperlink"/>
+            <w:sz w:val="28"/>
+            <w:szCs w:val="28"/>
+          </w:rPr>
+          <w:t>das</w:t>
+        </w:r>
+      </w:hyperlink>
     </w:p>
     <w:p>
       <w:pPr>
@@ -525,7 +567,6 @@
     <w:p>
       <w:pPr>
         <w:spacing w:after="0"/>
-        <w:jc w:val="center"/>
         <w:rPr>
           <w:b/>
           <w:sz w:val="32"/>
@@ -537,62 +578,130 @@
     <w:p>
       <w:pPr>
         <w:spacing w:after="0"/>
-        <w:jc w:val="center"/>
+        <w:jc w:val="both"/>
         <w:rPr>
           <w:b/>
           <w:sz w:val="32"/>
           <w:szCs w:val="28"/>
-          <w:u w:val="single"/>
-        </w:rPr>
-      </w:pPr>
-    </w:p>
-    <w:p>
-      <w:pPr>
-        <w:spacing w:after="0"/>
-        <w:jc w:val="center"/>
+        </w:rPr>
+      </w:pPr>
+      <w:bookmarkStart w:id="0" w:name="cores"/>
+      <w:r>
         <w:rPr>
           <w:b/>
           <w:sz w:val="32"/>
           <w:szCs w:val="28"/>
-          <w:u w:val="single"/>
-        </w:rPr>
-      </w:pPr>
-    </w:p>
-    <w:p>
-      <w:pPr>
-        <w:spacing w:after="0"/>
-        <w:jc w:val="center"/>
-        <w:rPr>
-          <w:b/>
+        </w:rPr>
+        <w:lastRenderedPageBreak/>
+        <w:t>CORES</w:t>
+      </w:r>
+    </w:p>
+    <w:bookmarkEnd w:id="0"/>
+    <w:p>
+      <w:pPr>
+        <w:spacing w:after="0"/>
+        <w:ind w:left="360"/>
+        <w:jc w:val="both"/>
+        <w:rPr>
+          <w:sz w:val="28"/>
+          <w:szCs w:val="28"/>
+        </w:rPr>
+      </w:pPr>
+      <w:r>
+        <w:rPr>
+          <w:b/>
+          <w:sz w:val="28"/>
+          <w:szCs w:val="28"/>
+        </w:rPr>
+        <w:t xml:space="preserve">Para deixar fundo com transparência: </w:t>
+      </w:r>
+      <w:r>
+        <w:rPr>
+          <w:sz w:val="28"/>
+          <w:szCs w:val="28"/>
+        </w:rPr>
+        <w:t>use “</w:t>
+      </w:r>
+      <w:proofErr w:type="spellStart"/>
+      <w:r>
+        <w:rPr>
+          <w:sz w:val="28"/>
+          <w:szCs w:val="28"/>
+        </w:rPr>
+        <w:t>rgb</w:t>
+      </w:r>
+      <w:proofErr w:type="spellEnd"/>
+      <w:r>
+        <w:rPr>
+          <w:sz w:val="28"/>
+          <w:szCs w:val="28"/>
+        </w:rPr>
+        <w:t xml:space="preserve"> </w:t>
+      </w:r>
+      <w:proofErr w:type="gramStart"/>
+      <w:r>
+        <w:rPr>
+          <w:sz w:val="28"/>
+          <w:szCs w:val="28"/>
+        </w:rPr>
+        <w:t>( #</w:t>
+      </w:r>
+      <w:proofErr w:type="gramEnd"/>
+      <w:r>
+        <w:rPr>
+          <w:sz w:val="28"/>
+          <w:szCs w:val="28"/>
+        </w:rPr>
+        <w:t xml:space="preserve">, #, #, 0.7)” – passe o código da cor e o último valor é para definir o grau da </w:t>
+      </w:r>
+      <w:proofErr w:type="spellStart"/>
+      <w:r>
+        <w:rPr>
+          <w:sz w:val="28"/>
+          <w:szCs w:val="28"/>
+        </w:rPr>
+        <w:t>transparencia</w:t>
+      </w:r>
+      <w:proofErr w:type="spellEnd"/>
+      <w:r>
+        <w:rPr>
+          <w:sz w:val="28"/>
+          <w:szCs w:val="28"/>
+        </w:rPr>
+        <w:t>.</w:t>
+      </w:r>
+    </w:p>
+    <w:p>
+      <w:pPr>
+        <w:spacing w:after="0"/>
+        <w:jc w:val="both"/>
+        <w:rPr>
           <w:sz w:val="32"/>
           <w:szCs w:val="28"/>
-          <w:u w:val="single"/>
-        </w:rPr>
-      </w:pPr>
-    </w:p>
-    <w:p>
-      <w:pPr>
-        <w:spacing w:after="0"/>
-        <w:jc w:val="center"/>
+        </w:rPr>
+      </w:pPr>
+    </w:p>
+    <w:p>
+      <w:pPr>
+        <w:spacing w:after="0"/>
+        <w:jc w:val="both"/>
         <w:rPr>
           <w:b/>
           <w:sz w:val="32"/>
           <w:szCs w:val="28"/>
-          <w:u w:val="single"/>
-        </w:rPr>
-      </w:pPr>
-      <w:bookmarkStart w:id="0" w:name="cores"/>
+        </w:rPr>
+      </w:pPr>
+      <w:bookmarkStart w:id="1" w:name="Texto"/>
       <w:r>
         <w:rPr>
           <w:b/>
           <w:sz w:val="32"/>
           <w:szCs w:val="28"/>
-          <w:u w:val="single"/>
-        </w:rPr>
-        <w:t>Cores</w:t>
-      </w:r>
-    </w:p>
-    <w:bookmarkEnd w:id="0"/>
+        </w:rPr>
+        <w:t>TRABALHANDO COM TEXTOS</w:t>
+      </w:r>
+    </w:p>
+    <w:bookmarkEnd w:id="1"/>
     <w:p>
       <w:pPr>
         <w:pStyle w:val="PargrafodaLista"/>
@@ -601,108 +710,38 @@
           <w:numId w:val="2"/>
         </w:numPr>
         <w:spacing w:after="0"/>
-        <w:rPr>
-          <w:sz w:val="28"/>
-          <w:szCs w:val="28"/>
-        </w:rPr>
-      </w:pPr>
-      <w:r>
-        <w:rPr>
-          <w:b/>
-          <w:sz w:val="28"/>
-          <w:szCs w:val="28"/>
-        </w:rPr>
-        <w:t xml:space="preserve">Para deixar fundo com transparência: </w:t>
-      </w:r>
-      <w:r>
-        <w:rPr>
-          <w:sz w:val="28"/>
-          <w:szCs w:val="28"/>
-        </w:rPr>
-        <w:t>use “</w:t>
-      </w:r>
-      <w:proofErr w:type="spellStart"/>
-      <w:r>
-        <w:rPr>
-          <w:sz w:val="28"/>
-          <w:szCs w:val="28"/>
-        </w:rPr>
-        <w:t>rgb</w:t>
-      </w:r>
-      <w:proofErr w:type="spellEnd"/>
-      <w:r>
-        <w:rPr>
-          <w:sz w:val="28"/>
-          <w:szCs w:val="28"/>
-        </w:rPr>
-        <w:t xml:space="preserve"> </w:t>
-      </w:r>
-      <w:proofErr w:type="gramStart"/>
-      <w:r>
-        <w:rPr>
-          <w:sz w:val="28"/>
-          <w:szCs w:val="28"/>
-        </w:rPr>
-        <w:t>( #</w:t>
-      </w:r>
-      <w:proofErr w:type="gramEnd"/>
-      <w:r>
-        <w:rPr>
-          <w:sz w:val="28"/>
-          <w:szCs w:val="28"/>
-        </w:rPr>
-        <w:t xml:space="preserve">, #, #, 0.7)” – passe o código da cor e o último valor é para definir o grau da </w:t>
-      </w:r>
-      <w:proofErr w:type="spellStart"/>
-      <w:r>
-        <w:rPr>
-          <w:sz w:val="28"/>
-          <w:szCs w:val="28"/>
-        </w:rPr>
-        <w:t>transparencia</w:t>
-      </w:r>
-      <w:proofErr w:type="spellEnd"/>
-      <w:r>
-        <w:rPr>
-          <w:sz w:val="28"/>
-          <w:szCs w:val="28"/>
-        </w:rPr>
-        <w:t>.</w:t>
-      </w:r>
-    </w:p>
-    <w:p>
-      <w:pPr>
-        <w:spacing w:after="0"/>
-        <w:jc w:val="center"/>
-        <w:rPr>
-          <w:sz w:val="32"/>
-          <w:szCs w:val="28"/>
-        </w:rPr>
-      </w:pPr>
-    </w:p>
-    <w:p>
-      <w:pPr>
-        <w:spacing w:after="0"/>
-        <w:jc w:val="center"/>
-        <w:rPr>
-          <w:b/>
-          <w:sz w:val="32"/>
-          <w:szCs w:val="28"/>
-          <w:u w:val="single"/>
-        </w:rPr>
-      </w:pPr>
-      <w:bookmarkStart w:id="1" w:name="Texto"/>
-      <w:r>
-        <w:rPr>
-          <w:b/>
-          <w:sz w:val="32"/>
-          <w:szCs w:val="28"/>
-          <w:u w:val="single"/>
-        </w:rPr>
-        <w:t>Trabalhando com textos</w:t>
-      </w:r>
-    </w:p>
-    <w:bookmarkEnd w:id="1"/>
+        <w:jc w:val="both"/>
+        <w:rPr>
+          <w:sz w:val="28"/>
+          <w:szCs w:val="28"/>
+        </w:rPr>
+      </w:pPr>
+      <w:proofErr w:type="spellStart"/>
+      <w:r>
+        <w:rPr>
+          <w:b/>
+          <w:sz w:val="28"/>
+          <w:szCs w:val="28"/>
+        </w:rPr>
+        <w:t>Line-height</w:t>
+      </w:r>
+      <w:proofErr w:type="spellEnd"/>
+      <w:r>
+        <w:rPr>
+          <w:b/>
+          <w:sz w:val="28"/>
+          <w:szCs w:val="28"/>
+        </w:rPr>
+        <w:t xml:space="preserve">: </w:t>
+      </w:r>
+      <w:r>
+        <w:rPr>
+          <w:sz w:val="28"/>
+          <w:szCs w:val="28"/>
+        </w:rPr>
+        <w:t>define a altura da linha.</w:t>
+      </w:r>
+    </w:p>
     <w:p>
       <w:pPr>
         <w:pStyle w:val="PargrafodaLista"/>
@@ -711,19 +750,35 @@
           <w:numId w:val="2"/>
         </w:numPr>
         <w:spacing w:after="0"/>
-        <w:rPr>
-          <w:sz w:val="28"/>
-          <w:szCs w:val="28"/>
-        </w:rPr>
-      </w:pPr>
-      <w:proofErr w:type="spellStart"/>
-      <w:r>
-        <w:rPr>
-          <w:b/>
-          <w:sz w:val="28"/>
-          <w:szCs w:val="28"/>
-        </w:rPr>
-        <w:t>Line-height</w:t>
+        <w:jc w:val="both"/>
+        <w:rPr>
+          <w:sz w:val="28"/>
+          <w:szCs w:val="28"/>
+        </w:rPr>
+      </w:pPr>
+      <w:proofErr w:type="spellStart"/>
+      <w:r>
+        <w:rPr>
+          <w:b/>
+          <w:sz w:val="28"/>
+          <w:szCs w:val="28"/>
+        </w:rPr>
+        <w:t>Text</w:t>
+      </w:r>
+      <w:r>
+        <w:rPr>
+          <w:sz w:val="28"/>
+          <w:szCs w:val="28"/>
+        </w:rPr>
+        <w:t>-</w:t>
+      </w:r>
+      <w:r>
+        <w:rPr>
+          <w:b/>
+          <w:sz w:val="28"/>
+          <w:szCs w:val="28"/>
+        </w:rPr>
+        <w:t>align</w:t>
       </w:r>
       <w:proofErr w:type="spellEnd"/>
       <w:r>
@@ -739,7 +794,7 @@
           <w:sz w:val="28"/>
           <w:szCs w:val="28"/>
         </w:rPr>
-        <w:t>define a altura da linha.</w:t>
+        <w:t>alinhamento do texto</w:t>
       </w:r>
     </w:p>
     <w:p>
@@ -750,6 +805,7 @@
           <w:numId w:val="2"/>
         </w:numPr>
         <w:spacing w:after="0"/>
+        <w:jc w:val="both"/>
         <w:rPr>
           <w:sz w:val="28"/>
           <w:szCs w:val="28"/>
@@ -766,34 +822,35 @@
       </w:r>
       <w:r>
         <w:rPr>
-          <w:sz w:val="28"/>
-          <w:szCs w:val="28"/>
-        </w:rPr>
-        <w:t>-</w:t>
-      </w:r>
-      <w:r>
-        <w:rPr>
-          <w:b/>
-          <w:sz w:val="28"/>
-          <w:szCs w:val="28"/>
-        </w:rPr>
-        <w:t>align</w:t>
-      </w:r>
-      <w:proofErr w:type="spellEnd"/>
-      <w:r>
-        <w:rPr>
-          <w:b/>
-          <w:sz w:val="28"/>
-          <w:szCs w:val="28"/>
-        </w:rPr>
-        <w:t xml:space="preserve">: </w:t>
-      </w:r>
-      <w:r>
-        <w:rPr>
-          <w:sz w:val="28"/>
-          <w:szCs w:val="28"/>
-        </w:rPr>
-        <w:t>alinhamento do texto</w:t>
+          <w:b/>
+          <w:sz w:val="28"/>
+          <w:szCs w:val="28"/>
+        </w:rPr>
+        <w:t>-transform</w:t>
+      </w:r>
+      <w:proofErr w:type="spellEnd"/>
+      <w:r>
+        <w:rPr>
+          <w:sz w:val="28"/>
+          <w:szCs w:val="28"/>
+        </w:rPr>
+        <w:t xml:space="preserve">: deixa letras maiúsculas, minúsculas, 1º letra maiúscula, </w:t>
+      </w:r>
+      <w:proofErr w:type="gramStart"/>
+      <w:r>
+        <w:rPr>
+          <w:sz w:val="28"/>
+          <w:szCs w:val="28"/>
+        </w:rPr>
+        <w:t>etc...</w:t>
+      </w:r>
+      <w:proofErr w:type="gramEnd"/>
+      <w:r>
+        <w:rPr>
+          <w:sz w:val="28"/>
+          <w:szCs w:val="28"/>
+        </w:rPr>
+        <w:t>4</w:t>
       </w:r>
     </w:p>
     <w:p>
@@ -804,6 +861,7 @@
           <w:numId w:val="2"/>
         </w:numPr>
         <w:spacing w:after="0"/>
+        <w:jc w:val="both"/>
         <w:rPr>
           <w:sz w:val="28"/>
           <w:szCs w:val="28"/>
@@ -820,35 +878,34 @@
       </w:r>
       <w:r>
         <w:rPr>
-          <w:b/>
-          <w:sz w:val="28"/>
-          <w:szCs w:val="28"/>
-        </w:rPr>
-        <w:t>-transform</w:t>
-      </w:r>
-      <w:proofErr w:type="spellEnd"/>
-      <w:r>
-        <w:rPr>
-          <w:sz w:val="28"/>
-          <w:szCs w:val="28"/>
-        </w:rPr>
-        <w:t xml:space="preserve">: deixa letras maiúsculas, minúsculas, 1º letra maiúscula, </w:t>
-      </w:r>
-      <w:proofErr w:type="gramStart"/>
-      <w:r>
-        <w:rPr>
-          <w:sz w:val="28"/>
-          <w:szCs w:val="28"/>
-        </w:rPr>
-        <w:t>etc...</w:t>
-      </w:r>
-      <w:proofErr w:type="gramEnd"/>
-      <w:r>
-        <w:rPr>
-          <w:sz w:val="28"/>
-          <w:szCs w:val="28"/>
-        </w:rPr>
-        <w:t>4</w:t>
+          <w:sz w:val="28"/>
+          <w:szCs w:val="28"/>
+        </w:rPr>
+        <w:t>-</w:t>
+      </w:r>
+      <w:r>
+        <w:rPr>
+          <w:b/>
+          <w:sz w:val="28"/>
+          <w:szCs w:val="28"/>
+        </w:rPr>
+        <w:t>shadow</w:t>
+      </w:r>
+      <w:proofErr w:type="spellEnd"/>
+      <w:r>
+        <w:rPr>
+          <w:b/>
+          <w:sz w:val="28"/>
+          <w:szCs w:val="28"/>
+        </w:rPr>
+        <w:t xml:space="preserve">: </w:t>
+      </w:r>
+      <w:r>
+        <w:rPr>
+          <w:sz w:val="28"/>
+          <w:szCs w:val="28"/>
+        </w:rPr>
+        <w:t>para criar uma sombra no texto.</w:t>
       </w:r>
     </w:p>
     <w:p>
@@ -859,34 +916,44 @@
           <w:numId w:val="2"/>
         </w:numPr>
         <w:spacing w:after="0"/>
-        <w:rPr>
-          <w:sz w:val="28"/>
-          <w:szCs w:val="28"/>
-        </w:rPr>
-      </w:pPr>
-      <w:proofErr w:type="spellStart"/>
-      <w:r>
-        <w:rPr>
-          <w:b/>
-          <w:sz w:val="28"/>
-          <w:szCs w:val="28"/>
-        </w:rPr>
-        <w:t>Text</w:t>
-      </w:r>
-      <w:r>
-        <w:rPr>
-          <w:sz w:val="28"/>
-          <w:szCs w:val="28"/>
-        </w:rPr>
-        <w:t>-</w:t>
-      </w:r>
-      <w:r>
-        <w:rPr>
-          <w:b/>
-          <w:sz w:val="28"/>
-          <w:szCs w:val="28"/>
-        </w:rPr>
-        <w:t>shadow</w:t>
+        <w:jc w:val="both"/>
+        <w:rPr>
+          <w:sz w:val="28"/>
+          <w:szCs w:val="28"/>
+        </w:rPr>
+      </w:pPr>
+      <w:proofErr w:type="spellStart"/>
+      <w:r>
+        <w:rPr>
+          <w:b/>
+          <w:sz w:val="28"/>
+          <w:szCs w:val="28"/>
+        </w:rPr>
+        <w:t>Width</w:t>
+      </w:r>
+      <w:proofErr w:type="spellEnd"/>
+      <w:r>
+        <w:rPr>
+          <w:sz w:val="28"/>
+          <w:szCs w:val="28"/>
+        </w:rPr>
+        <w:t>:</w:t>
+      </w:r>
+      <w:r>
+        <w:rPr>
+          <w:sz w:val="28"/>
+          <w:szCs w:val="28"/>
+        </w:rPr>
+        <w:t xml:space="preserve"> </w:t>
+      </w:r>
+      <w:proofErr w:type="spellStart"/>
+      <w:r>
+        <w:rPr>
+          <w:b/>
+          <w:sz w:val="28"/>
+          <w:szCs w:val="28"/>
+        </w:rPr>
+        <w:t>fit-content</w:t>
       </w:r>
       <w:proofErr w:type="spellEnd"/>
       <w:r>
@@ -902,7 +969,7 @@
           <w:sz w:val="28"/>
           <w:szCs w:val="28"/>
         </w:rPr>
-        <w:t>para criar uma sombra no texto.</w:t>
+        <w:t>ajusta a área ocupada ao conteúdo;</w:t>
       </w:r>
     </w:p>
     <w:p>
@@ -913,19 +980,20 @@
           <w:numId w:val="2"/>
         </w:numPr>
         <w:spacing w:after="0"/>
-        <w:rPr>
-          <w:sz w:val="28"/>
-          <w:szCs w:val="28"/>
-        </w:rPr>
-      </w:pPr>
-      <w:proofErr w:type="spellStart"/>
-      <w:r>
-        <w:rPr>
-          <w:b/>
-          <w:sz w:val="28"/>
-          <w:szCs w:val="28"/>
-        </w:rPr>
-        <w:t>Width</w:t>
+        <w:jc w:val="both"/>
+        <w:rPr>
+          <w:sz w:val="28"/>
+          <w:szCs w:val="28"/>
+        </w:rPr>
+      </w:pPr>
+      <w:proofErr w:type="spellStart"/>
+      <w:r>
+        <w:rPr>
+          <w:b/>
+          <w:sz w:val="28"/>
+          <w:szCs w:val="28"/>
+        </w:rPr>
+        <w:t>Widht</w:t>
       </w:r>
       <w:proofErr w:type="spellEnd"/>
       <w:r>
@@ -942,30 +1010,20 @@
         </w:rPr>
         <w:t xml:space="preserve"> </w:t>
       </w:r>
-      <w:proofErr w:type="spellStart"/>
-      <w:r>
-        <w:rPr>
-          <w:b/>
-          <w:sz w:val="28"/>
-          <w:szCs w:val="28"/>
-        </w:rPr>
-        <w:t>fit-content</w:t>
-      </w:r>
-      <w:proofErr w:type="spellEnd"/>
-      <w:r>
-        <w:rPr>
-          <w:b/>
-          <w:sz w:val="28"/>
-          <w:szCs w:val="28"/>
-        </w:rPr>
-        <w:t xml:space="preserve">: </w:t>
-      </w:r>
-      <w:r>
-        <w:rPr>
-          <w:sz w:val="28"/>
-          <w:szCs w:val="28"/>
-        </w:rPr>
-        <w:t>ajusta a área ocupada ao conteúdo;</w:t>
+      <w:r>
+        <w:rPr>
+          <w:b/>
+          <w:sz w:val="28"/>
+          <w:szCs w:val="28"/>
+        </w:rPr>
+        <w:t xml:space="preserve">min-contente: </w:t>
+      </w:r>
+      <w:r>
+        <w:rPr>
+          <w:sz w:val="28"/>
+          <w:szCs w:val="28"/>
+        </w:rPr>
+        <w:t>define a área ocupada de acordo com a maior palavra do bloco;</w:t>
       </w:r>
     </w:p>
     <w:p>
@@ -976,6 +1034,7 @@
           <w:numId w:val="2"/>
         </w:numPr>
         <w:spacing w:after="0"/>
+        <w:jc w:val="both"/>
         <w:rPr>
           <w:sz w:val="28"/>
           <w:szCs w:val="28"/>
@@ -1005,20 +1064,30 @@
         </w:rPr>
         <w:t xml:space="preserve"> </w:t>
       </w:r>
-      <w:r>
-        <w:rPr>
-          <w:b/>
-          <w:sz w:val="28"/>
-          <w:szCs w:val="28"/>
-        </w:rPr>
-        <w:t xml:space="preserve">min-contente: </w:t>
-      </w:r>
-      <w:r>
-        <w:rPr>
-          <w:sz w:val="28"/>
-          <w:szCs w:val="28"/>
-        </w:rPr>
-        <w:t>define a área ocupada de acordo com a maior palavra do bloco;</w:t>
+      <w:proofErr w:type="spellStart"/>
+      <w:r>
+        <w:rPr>
+          <w:b/>
+          <w:sz w:val="28"/>
+          <w:szCs w:val="28"/>
+        </w:rPr>
+        <w:t>max-content</w:t>
+      </w:r>
+      <w:proofErr w:type="spellEnd"/>
+      <w:r>
+        <w:rPr>
+          <w:b/>
+          <w:sz w:val="28"/>
+          <w:szCs w:val="28"/>
+        </w:rPr>
+        <w:t xml:space="preserve">: </w:t>
+      </w:r>
+      <w:r>
+        <w:rPr>
+          <w:sz w:val="28"/>
+          <w:szCs w:val="28"/>
+        </w:rPr>
+        <w:t>deixa o bloco com a maior largura possível e todo o conteúdo ocupa apenas uma linha.</w:t>
       </w:r>
     </w:p>
     <w:p>
@@ -1029,23 +1098,41 @@
           <w:numId w:val="2"/>
         </w:numPr>
         <w:spacing w:after="0"/>
-        <w:rPr>
-          <w:sz w:val="28"/>
-          <w:szCs w:val="28"/>
-        </w:rPr>
-      </w:pPr>
-      <w:proofErr w:type="spellStart"/>
-      <w:r>
-        <w:rPr>
-          <w:b/>
-          <w:sz w:val="28"/>
-          <w:szCs w:val="28"/>
-        </w:rPr>
-        <w:t>Widht</w:t>
-      </w:r>
-      <w:proofErr w:type="spellEnd"/>
-      <w:r>
-        <w:rPr>
+        <w:jc w:val="both"/>
+        <w:rPr>
+          <w:sz w:val="28"/>
+          <w:szCs w:val="28"/>
+        </w:rPr>
+      </w:pPr>
+      <w:r>
+        <w:rPr>
+          <w:b/>
+          <w:sz w:val="28"/>
+          <w:szCs w:val="28"/>
+        </w:rPr>
+        <w:t>Overflow</w:t>
+      </w:r>
+      <w:r>
+        <w:rPr>
+          <w:b/>
+          <w:sz w:val="28"/>
+          <w:szCs w:val="28"/>
+        </w:rPr>
+        <w:t>-</w:t>
+      </w:r>
+      <w:proofErr w:type="spellStart"/>
+      <w:r>
+        <w:rPr>
+          <w:b/>
+          <w:sz w:val="28"/>
+          <w:szCs w:val="28"/>
+        </w:rPr>
+        <w:t>hidden</w:t>
+      </w:r>
+      <w:proofErr w:type="spellEnd"/>
+      <w:r>
+        <w:rPr>
+          <w:b/>
           <w:sz w:val="28"/>
           <w:szCs w:val="28"/>
         </w:rPr>
@@ -1053,35 +1140,18 @@
       </w:r>
       <w:r>
         <w:rPr>
+          <w:b/>
           <w:sz w:val="28"/>
           <w:szCs w:val="28"/>
         </w:rPr>
         <w:t xml:space="preserve"> </w:t>
       </w:r>
-      <w:proofErr w:type="spellStart"/>
-      <w:r>
-        <w:rPr>
-          <w:b/>
-          <w:sz w:val="28"/>
-          <w:szCs w:val="28"/>
-        </w:rPr>
-        <w:t>max-content</w:t>
-      </w:r>
-      <w:proofErr w:type="spellEnd"/>
-      <w:r>
-        <w:rPr>
-          <w:b/>
-          <w:sz w:val="28"/>
-          <w:szCs w:val="28"/>
-        </w:rPr>
-        <w:t xml:space="preserve">: </w:t>
-      </w:r>
-      <w:r>
-        <w:rPr>
-          <w:sz w:val="28"/>
-          <w:szCs w:val="28"/>
-        </w:rPr>
-        <w:t>deixa o bloco com a maior largura possível e todo o conteúdo ocupa apenas uma linha.</w:t>
+      <w:r>
+        <w:rPr>
+          <w:sz w:val="28"/>
+          <w:szCs w:val="28"/>
+        </w:rPr>
+        <w:t>esconde o conteúdo se ele ultrapassar o bloco;</w:t>
       </w:r>
     </w:p>
     <w:p>
@@ -1092,6 +1162,7 @@
           <w:numId w:val="2"/>
         </w:numPr>
         <w:spacing w:after="0"/>
+        <w:jc w:val="both"/>
         <w:rPr>
           <w:sz w:val="28"/>
           <w:szCs w:val="28"/>
@@ -1113,16 +1184,14 @@
         </w:rPr>
         <w:t>-</w:t>
       </w:r>
-      <w:proofErr w:type="spellStart"/>
-      <w:r>
-        <w:rPr>
-          <w:b/>
-          <w:sz w:val="28"/>
-          <w:szCs w:val="28"/>
-        </w:rPr>
-        <w:t>hidden</w:t>
-      </w:r>
-      <w:proofErr w:type="spellEnd"/>
+      <w:r>
+        <w:rPr>
+          <w:b/>
+          <w:sz w:val="28"/>
+          <w:szCs w:val="28"/>
+        </w:rPr>
+        <w:t>scroll</w:t>
+      </w:r>
       <w:r>
         <w:rPr>
           <w:b/>
@@ -1144,7 +1213,7 @@
           <w:sz w:val="28"/>
           <w:szCs w:val="28"/>
         </w:rPr>
-        <w:t>esconde o conteúdo se ele ultrapassar o bloco;</w:t>
+        <w:t>adiciona uma barra de rolagem em baixo e na lateral;</w:t>
       </w:r>
     </w:p>
     <w:p>
@@ -1155,6 +1224,7 @@
           <w:numId w:val="2"/>
         </w:numPr>
         <w:spacing w:after="0"/>
+        <w:jc w:val="both"/>
         <w:rPr>
           <w:sz w:val="28"/>
           <w:szCs w:val="28"/>
@@ -1182,7 +1252,7 @@
           <w:sz w:val="28"/>
           <w:szCs w:val="28"/>
         </w:rPr>
-        <w:t>scroll</w:t>
+        <w:t>auto</w:t>
       </w:r>
       <w:r>
         <w:rPr>
@@ -1205,144 +1275,141 @@
           <w:sz w:val="28"/>
           <w:szCs w:val="28"/>
         </w:rPr>
-        <w:t>adiciona uma barra de rolagem em baixo e na lateral;</w:t>
-      </w:r>
-    </w:p>
-    <w:p>
-      <w:pPr>
-        <w:pStyle w:val="PargrafodaLista"/>
-        <w:numPr>
-          <w:ilvl w:val="0"/>
-          <w:numId w:val="2"/>
-        </w:numPr>
-        <w:spacing w:after="0"/>
-        <w:rPr>
-          <w:sz w:val="28"/>
-          <w:szCs w:val="28"/>
-        </w:rPr>
-      </w:pPr>
-      <w:r>
-        <w:rPr>
-          <w:b/>
-          <w:sz w:val="28"/>
-          <w:szCs w:val="28"/>
-        </w:rPr>
-        <w:t>Overflow</w:t>
-      </w:r>
-      <w:r>
-        <w:rPr>
-          <w:b/>
-          <w:sz w:val="28"/>
-          <w:szCs w:val="28"/>
-        </w:rPr>
-        <w:t>-</w:t>
-      </w:r>
-      <w:r>
-        <w:rPr>
-          <w:b/>
-          <w:sz w:val="28"/>
-          <w:szCs w:val="28"/>
-        </w:rPr>
-        <w:t>auto</w:t>
-      </w:r>
-      <w:r>
-        <w:rPr>
-          <w:b/>
-          <w:sz w:val="28"/>
-          <w:szCs w:val="28"/>
-        </w:rPr>
-        <w:t>:</w:t>
-      </w:r>
-      <w:r>
-        <w:rPr>
-          <w:b/>
-          <w:sz w:val="28"/>
-          <w:szCs w:val="28"/>
+        <w:t>adiciona uma barra de rolagem automaticamente;</w:t>
+      </w:r>
+    </w:p>
+    <w:p>
+      <w:pPr>
+        <w:spacing w:after="0"/>
+        <w:jc w:val="both"/>
+        <w:rPr>
+          <w:sz w:val="28"/>
+          <w:szCs w:val="28"/>
+        </w:rPr>
+      </w:pPr>
+    </w:p>
+    <w:p>
+      <w:pPr>
+        <w:spacing w:after="0"/>
+        <w:jc w:val="both"/>
+        <w:rPr>
+          <w:b/>
+          <w:sz w:val="32"/>
+          <w:szCs w:val="28"/>
+          <w:u w:val="single"/>
+        </w:rPr>
+      </w:pPr>
+    </w:p>
+    <w:p>
+      <w:pPr>
+        <w:spacing w:after="0"/>
+        <w:jc w:val="both"/>
+        <w:rPr>
+          <w:sz w:val="28"/>
+          <w:szCs w:val="24"/>
+        </w:rPr>
+      </w:pPr>
+      <w:bookmarkStart w:id="2" w:name="imagens"/>
+      <w:r>
+        <w:rPr>
+          <w:b/>
+          <w:sz w:val="32"/>
+          <w:szCs w:val="28"/>
+        </w:rPr>
+        <w:t>TRABALHANDO COM IMAGENS</w:t>
+      </w:r>
+    </w:p>
+    <w:bookmarkEnd w:id="2"/>
+    <w:p>
+      <w:pPr>
+        <w:spacing w:after="0"/>
+        <w:jc w:val="both"/>
+        <w:rPr>
+          <w:sz w:val="28"/>
+          <w:szCs w:val="24"/>
+        </w:rPr>
+      </w:pPr>
+      <w:r>
+        <w:rPr>
+          <w:sz w:val="28"/>
+          <w:szCs w:val="24"/>
+        </w:rPr>
+        <w:t>Há duas formas para inserir imagens:</w:t>
+      </w:r>
+    </w:p>
+    <w:p>
+      <w:pPr>
+        <w:spacing w:after="0"/>
+        <w:jc w:val="both"/>
+        <w:rPr>
+          <w:sz w:val="28"/>
+          <w:szCs w:val="24"/>
+        </w:rPr>
+      </w:pPr>
+      <w:r>
+        <w:rPr>
+          <w:b/>
+          <w:sz w:val="28"/>
+          <w:szCs w:val="24"/>
+        </w:rPr>
+        <w:t>Com HTML:</w:t>
+      </w:r>
+      <w:r>
+        <w:rPr>
+          <w:sz w:val="28"/>
+          <w:szCs w:val="24"/>
         </w:rPr>
         <w:t xml:space="preserve"> </w:t>
       </w:r>
       <w:r>
         <w:rPr>
           <w:sz w:val="28"/>
-          <w:szCs w:val="28"/>
-        </w:rPr>
-        <w:t>adiciona uma barra de rolagem automaticamente;</w:t>
-      </w:r>
-    </w:p>
-    <w:p>
-      <w:pPr>
-        <w:spacing w:after="0"/>
-        <w:rPr>
-          <w:sz w:val="28"/>
-          <w:szCs w:val="28"/>
-        </w:rPr>
-      </w:pPr>
-    </w:p>
-    <w:p>
-      <w:pPr>
-        <w:spacing w:after="0"/>
-        <w:jc w:val="center"/>
-        <w:rPr>
-          <w:b/>
-          <w:sz w:val="32"/>
-          <w:szCs w:val="28"/>
-          <w:u w:val="single"/>
-        </w:rPr>
-      </w:pPr>
-    </w:p>
-    <w:p>
-      <w:pPr>
-        <w:spacing w:after="0"/>
-        <w:jc w:val="center"/>
-        <w:rPr>
-          <w:sz w:val="28"/>
-          <w:szCs w:val="24"/>
-        </w:rPr>
-      </w:pPr>
-      <w:bookmarkStart w:id="2" w:name="imagens"/>
-      <w:r>
-        <w:rPr>
-          <w:b/>
-          <w:sz w:val="32"/>
-          <w:szCs w:val="28"/>
-          <w:u w:val="single"/>
-        </w:rPr>
-        <w:t>Trabalhando com imagens</w:t>
-      </w:r>
-    </w:p>
-    <w:bookmarkEnd w:id="2"/>
-    <w:p>
-      <w:pPr>
-        <w:spacing w:after="0"/>
-        <w:rPr>
-          <w:sz w:val="28"/>
-          <w:szCs w:val="24"/>
-        </w:rPr>
-      </w:pPr>
-      <w:r>
-        <w:rPr>
-          <w:sz w:val="28"/>
-          <w:szCs w:val="24"/>
-        </w:rPr>
-        <w:t>Há duas formas para inserir imagens:</w:t>
-      </w:r>
-    </w:p>
-    <w:p>
-      <w:pPr>
-        <w:spacing w:after="0"/>
-        <w:rPr>
-          <w:sz w:val="28"/>
-          <w:szCs w:val="24"/>
-        </w:rPr>
-      </w:pPr>
-      <w:r>
-        <w:rPr>
-          <w:b/>
-          <w:sz w:val="28"/>
-          <w:szCs w:val="24"/>
-        </w:rPr>
-        <w:t>Com HTML:</w:t>
-      </w:r>
+          <w:szCs w:val="24"/>
+        </w:rPr>
+        <w:t>a imagem fará parte do conteúdo do site.</w:t>
+      </w:r>
+    </w:p>
+    <w:p>
+      <w:pPr>
+        <w:spacing w:after="0"/>
+        <w:jc w:val="both"/>
+        <w:rPr>
+          <w:sz w:val="28"/>
+          <w:szCs w:val="24"/>
+        </w:rPr>
+      </w:pPr>
+      <w:proofErr w:type="spellStart"/>
+      <w:r>
+        <w:rPr>
+          <w:sz w:val="28"/>
+          <w:szCs w:val="24"/>
+        </w:rPr>
+        <w:t>Tag</w:t>
+      </w:r>
+      <w:proofErr w:type="spellEnd"/>
+      <w:r>
+        <w:rPr>
+          <w:sz w:val="28"/>
+          <w:szCs w:val="24"/>
+        </w:rPr>
+        <w:t xml:space="preserve"> = </w:t>
+      </w:r>
+      <w:r>
+        <w:rPr>
+          <w:sz w:val="28"/>
+          <w:szCs w:val="24"/>
+        </w:rPr>
+        <w:t>&lt;</w:t>
+      </w:r>
+      <w:proofErr w:type="spellStart"/>
+      <w:r>
+        <w:rPr>
+          <w:sz w:val="28"/>
+          <w:szCs w:val="24"/>
+        </w:rPr>
+        <w:t>img</w:t>
+      </w:r>
+      <w:proofErr w:type="spellEnd"/>
       <w:r>
         <w:rPr>
           <w:sz w:val="28"/>
@@ -1350,17 +1417,120 @@
         </w:rPr>
         <w:t xml:space="preserve"> </w:t>
       </w:r>
-      <w:r>
-        <w:rPr>
-          <w:sz w:val="28"/>
-          <w:szCs w:val="24"/>
-        </w:rPr>
-        <w:t>a imagem fará parte do conteúdo do site.</w:t>
-      </w:r>
-    </w:p>
-    <w:p>
-      <w:pPr>
-        <w:spacing w:after="0"/>
+      <w:proofErr w:type="spellStart"/>
+      <w:r>
+        <w:rPr>
+          <w:sz w:val="28"/>
+          <w:szCs w:val="24"/>
+        </w:rPr>
+        <w:t>src</w:t>
+      </w:r>
+      <w:proofErr w:type="spellEnd"/>
+      <w:r>
+        <w:rPr>
+          <w:sz w:val="28"/>
+          <w:szCs w:val="24"/>
+        </w:rPr>
+        <w:t xml:space="preserve">= “...” </w:t>
+      </w:r>
+      <w:proofErr w:type="spellStart"/>
+      <w:r>
+        <w:rPr>
+          <w:sz w:val="28"/>
+          <w:szCs w:val="24"/>
+        </w:rPr>
+        <w:t>alt</w:t>
+      </w:r>
+      <w:proofErr w:type="spellEnd"/>
+      <w:r>
+        <w:rPr>
+          <w:sz w:val="28"/>
+          <w:szCs w:val="24"/>
+        </w:rPr>
+        <w:t>= “...”&gt;</w:t>
+      </w:r>
+    </w:p>
+    <w:p>
+      <w:pPr>
+        <w:spacing w:after="0"/>
+        <w:jc w:val="both"/>
+        <w:rPr>
+          <w:sz w:val="28"/>
+          <w:szCs w:val="24"/>
+        </w:rPr>
+      </w:pPr>
+      <w:proofErr w:type="spellStart"/>
+      <w:r>
+        <w:rPr>
+          <w:sz w:val="28"/>
+          <w:szCs w:val="24"/>
+        </w:rPr>
+        <w:t>Src</w:t>
+      </w:r>
+      <w:proofErr w:type="spellEnd"/>
+      <w:r>
+        <w:rPr>
+          <w:sz w:val="28"/>
+          <w:szCs w:val="24"/>
+        </w:rPr>
+        <w:t xml:space="preserve"> = inserir o endereço da imagem </w:t>
+      </w:r>
+    </w:p>
+    <w:p>
+      <w:pPr>
+        <w:spacing w:after="0"/>
+        <w:jc w:val="both"/>
+        <w:rPr>
+          <w:sz w:val="28"/>
+          <w:szCs w:val="24"/>
+        </w:rPr>
+      </w:pPr>
+      <w:proofErr w:type="spellStart"/>
+      <w:r>
+        <w:rPr>
+          <w:sz w:val="28"/>
+          <w:szCs w:val="24"/>
+        </w:rPr>
+        <w:t>Alt</w:t>
+      </w:r>
+      <w:proofErr w:type="spellEnd"/>
+      <w:r>
+        <w:rPr>
+          <w:sz w:val="28"/>
+          <w:szCs w:val="24"/>
+        </w:rPr>
+        <w:t>= texto alternativo caso a imagem não carregue.</w:t>
+      </w:r>
+    </w:p>
+    <w:p>
+      <w:pPr>
+        <w:spacing w:after="0"/>
+        <w:jc w:val="both"/>
+        <w:rPr>
+          <w:sz w:val="28"/>
+          <w:szCs w:val="24"/>
+        </w:rPr>
+      </w:pPr>
+      <w:r>
+        <w:rPr>
+          <w:b/>
+          <w:sz w:val="28"/>
+          <w:szCs w:val="24"/>
+        </w:rPr>
+        <w:t>Com CSS:</w:t>
+      </w:r>
+      <w:r>
+        <w:rPr>
+          <w:sz w:val="28"/>
+          <w:szCs w:val="24"/>
+        </w:rPr>
+        <w:t xml:space="preserve"> quando a imagem for meramente decorativa.</w:t>
+      </w:r>
+    </w:p>
+    <w:p>
+      <w:pPr>
+        <w:spacing w:after="0"/>
+        <w:jc w:val="both"/>
         <w:rPr>
           <w:sz w:val="28"/>
           <w:szCs w:val="24"/>
@@ -1380,160 +1550,6 @@
           <w:sz w:val="28"/>
           <w:szCs w:val="24"/>
         </w:rPr>
-        <w:t xml:space="preserve"> = </w:t>
-      </w:r>
-      <w:r>
-        <w:rPr>
-          <w:sz w:val="28"/>
-          <w:szCs w:val="24"/>
-        </w:rPr>
-        <w:t>&lt;</w:t>
-      </w:r>
-      <w:proofErr w:type="spellStart"/>
-      <w:r>
-        <w:rPr>
-          <w:sz w:val="28"/>
-          <w:szCs w:val="24"/>
-        </w:rPr>
-        <w:t>img</w:t>
-      </w:r>
-      <w:proofErr w:type="spellEnd"/>
-      <w:r>
-        <w:rPr>
-          <w:sz w:val="28"/>
-          <w:szCs w:val="24"/>
-        </w:rPr>
-        <w:t xml:space="preserve"> </w:t>
-      </w:r>
-      <w:proofErr w:type="spellStart"/>
-      <w:r>
-        <w:rPr>
-          <w:sz w:val="28"/>
-          <w:szCs w:val="24"/>
-        </w:rPr>
-        <w:t>src</w:t>
-      </w:r>
-      <w:proofErr w:type="spellEnd"/>
-      <w:r>
-        <w:rPr>
-          <w:sz w:val="28"/>
-          <w:szCs w:val="24"/>
-        </w:rPr>
-        <w:t xml:space="preserve">= “...” </w:t>
-      </w:r>
-      <w:proofErr w:type="spellStart"/>
-      <w:r>
-        <w:rPr>
-          <w:sz w:val="28"/>
-          <w:szCs w:val="24"/>
-        </w:rPr>
-        <w:t>alt</w:t>
-      </w:r>
-      <w:proofErr w:type="spellEnd"/>
-      <w:r>
-        <w:rPr>
-          <w:sz w:val="28"/>
-          <w:szCs w:val="24"/>
-        </w:rPr>
-        <w:t>= “...”&gt;</w:t>
-      </w:r>
-    </w:p>
-    <w:p>
-      <w:pPr>
-        <w:spacing w:after="0"/>
-        <w:rPr>
-          <w:sz w:val="28"/>
-          <w:szCs w:val="24"/>
-        </w:rPr>
-      </w:pPr>
-      <w:proofErr w:type="spellStart"/>
-      <w:r>
-        <w:rPr>
-          <w:sz w:val="28"/>
-          <w:szCs w:val="24"/>
-        </w:rPr>
-        <w:t>Src</w:t>
-      </w:r>
-      <w:proofErr w:type="spellEnd"/>
-      <w:r>
-        <w:rPr>
-          <w:sz w:val="28"/>
-          <w:szCs w:val="24"/>
-        </w:rPr>
-        <w:t xml:space="preserve"> = inserir o endereço da imagem </w:t>
-      </w:r>
-    </w:p>
-    <w:p>
-      <w:pPr>
-        <w:spacing w:after="0"/>
-        <w:rPr>
-          <w:sz w:val="28"/>
-          <w:szCs w:val="24"/>
-        </w:rPr>
-      </w:pPr>
-      <w:proofErr w:type="spellStart"/>
-      <w:r>
-        <w:rPr>
-          <w:sz w:val="28"/>
-          <w:szCs w:val="24"/>
-        </w:rPr>
-        <w:t>Alt</w:t>
-      </w:r>
-      <w:proofErr w:type="spellEnd"/>
-      <w:r>
-        <w:rPr>
-          <w:sz w:val="28"/>
-          <w:szCs w:val="24"/>
-        </w:rPr>
-        <w:t>= texto alternativo caso a imagem não carregue.</w:t>
-      </w:r>
-    </w:p>
-    <w:p>
-      <w:pPr>
-        <w:spacing w:after="0"/>
-        <w:rPr>
-          <w:sz w:val="28"/>
-          <w:szCs w:val="24"/>
-        </w:rPr>
-      </w:pPr>
-      <w:r>
-        <w:rPr>
-          <w:b/>
-          <w:sz w:val="28"/>
-          <w:szCs w:val="24"/>
-        </w:rPr>
-        <w:t>Com CSS:</w:t>
-      </w:r>
-      <w:r>
-        <w:rPr>
-          <w:sz w:val="28"/>
-          <w:szCs w:val="24"/>
-        </w:rPr>
-        <w:t xml:space="preserve"> quando a imagem for meramente decorativa.</w:t>
-      </w:r>
-    </w:p>
-    <w:p>
-      <w:pPr>
-        <w:spacing w:after="0"/>
-        <w:rPr>
-          <w:sz w:val="28"/>
-          <w:szCs w:val="24"/>
-        </w:rPr>
-      </w:pPr>
-      <w:proofErr w:type="spellStart"/>
-      <w:r>
-        <w:rPr>
-          <w:sz w:val="28"/>
-          <w:szCs w:val="24"/>
-        </w:rPr>
-        <w:t>Tag</w:t>
-      </w:r>
-      <w:proofErr w:type="spellEnd"/>
-      <w:r>
-        <w:rPr>
-          <w:sz w:val="28"/>
-          <w:szCs w:val="24"/>
-        </w:rPr>
         <w:t xml:space="preserve"> = background-</w:t>
       </w:r>
       <w:proofErr w:type="spellStart"/>
@@ -1572,6 +1588,7 @@
     <w:p>
       <w:pPr>
         <w:spacing w:after="0"/>
+        <w:jc w:val="both"/>
         <w:rPr>
           <w:sz w:val="28"/>
           <w:szCs w:val="24"/>
@@ -1586,6 +1603,7 @@
           <w:numId w:val="1"/>
         </w:numPr>
         <w:spacing w:after="0"/>
+        <w:jc w:val="both"/>
         <w:rPr>
           <w:sz w:val="28"/>
           <w:szCs w:val="24"/>
@@ -1648,6 +1666,7 @@
           <w:numId w:val="1"/>
         </w:numPr>
         <w:spacing w:after="0"/>
+        <w:jc w:val="both"/>
         <w:rPr>
           <w:sz w:val="28"/>
           <w:szCs w:val="24"/>
@@ -1694,6 +1713,7 @@
           <w:numId w:val="1"/>
         </w:numPr>
         <w:spacing w:after="0"/>
+        <w:jc w:val="both"/>
         <w:rPr>
           <w:b/>
           <w:sz w:val="28"/>
@@ -1742,6 +1762,7 @@
           <w:numId w:val="1"/>
         </w:numPr>
         <w:spacing w:after="0"/>
+        <w:jc w:val="both"/>
         <w:rPr>
           <w:b/>
           <w:sz w:val="28"/>
@@ -1806,6 +1827,7 @@
           <w:numId w:val="1"/>
         </w:numPr>
         <w:spacing w:after="0"/>
+        <w:jc w:val="both"/>
         <w:rPr>
           <w:b/>
           <w:sz w:val="28"/>
@@ -1869,6 +1891,7 @@
           <w:numId w:val="1"/>
         </w:numPr>
         <w:spacing w:after="0"/>
+        <w:jc w:val="both"/>
         <w:rPr>
           <w:b/>
           <w:sz w:val="28"/>
@@ -1895,7 +1918,7 @@
       <w:pPr>
         <w:spacing w:after="0"/>
         <w:ind w:left="360"/>
-        <w:jc w:val="center"/>
+        <w:jc w:val="both"/>
         <w:rPr>
           <w:b/>
           <w:sz w:val="32"/>
@@ -1908,7 +1931,7 @@
       <w:pPr>
         <w:spacing w:after="0"/>
         <w:ind w:left="360"/>
-        <w:jc w:val="center"/>
+        <w:jc w:val="both"/>
         <w:rPr>
           <w:b/>
           <w:sz w:val="32"/>
@@ -1922,7 +1945,7 @@
       <w:pPr>
         <w:spacing w:after="0"/>
         <w:ind w:left="360"/>
-        <w:jc w:val="center"/>
+        <w:jc w:val="both"/>
         <w:rPr>
           <w:b/>
           <w:sz w:val="32"/>
@@ -1930,20 +1953,58 @@
           <w:u w:val="single"/>
         </w:rPr>
       </w:pPr>
-      <w:r>
+    </w:p>
+    <w:p>
+      <w:pPr>
+        <w:spacing w:after="0"/>
+        <w:ind w:left="360"/>
+        <w:jc w:val="both"/>
         <w:rPr>
           <w:b/>
           <w:sz w:val="32"/>
           <w:szCs w:val="28"/>
           <w:u w:val="single"/>
         </w:rPr>
-        <w:t>Estrutura Semântica e Posicionamento</w:t>
-      </w:r>
+      </w:pPr>
     </w:p>
     <w:p>
       <w:pPr>
         <w:spacing w:after="0"/>
         <w:ind w:left="360"/>
+        <w:jc w:val="both"/>
+        <w:rPr>
+          <w:b/>
+          <w:sz w:val="32"/>
+          <w:szCs w:val="28"/>
+        </w:rPr>
+      </w:pPr>
+    </w:p>
+    <w:p>
+      <w:pPr>
+        <w:spacing w:after="0"/>
+        <w:ind w:left="360"/>
+        <w:jc w:val="both"/>
+        <w:rPr>
+          <w:b/>
+          <w:sz w:val="32"/>
+          <w:szCs w:val="28"/>
+        </w:rPr>
+      </w:pPr>
+      <w:r>
+        <w:rPr>
+          <w:b/>
+          <w:sz w:val="32"/>
+          <w:szCs w:val="28"/>
+        </w:rPr>
+        <w:lastRenderedPageBreak/>
+        <w:t>ESTRUTURA SEMÂNTICA E POSICIONAMENTO</w:t>
+      </w:r>
+    </w:p>
+    <w:p>
+      <w:pPr>
+        <w:spacing w:after="0"/>
+        <w:ind w:left="360"/>
+        <w:jc w:val="both"/>
         <w:rPr>
           <w:sz w:val="28"/>
           <w:szCs w:val="28"/>
@@ -1973,6 +2034,7 @@
       <w:pPr>
         <w:spacing w:after="0"/>
         <w:ind w:left="360"/>
+        <w:jc w:val="both"/>
         <w:rPr>
           <w:sz w:val="28"/>
           <w:szCs w:val="28"/>
@@ -2006,6 +2068,7 @@
       <w:pPr>
         <w:spacing w:after="0"/>
         <w:ind w:left="360"/>
+        <w:jc w:val="both"/>
         <w:rPr>
           <w:sz w:val="28"/>
           <w:szCs w:val="28"/>
@@ -2055,6 +2118,7 @@
       <w:pPr>
         <w:spacing w:after="0"/>
         <w:ind w:left="360"/>
+        <w:jc w:val="both"/>
         <w:rPr>
           <w:sz w:val="28"/>
           <w:szCs w:val="28"/>
@@ -2104,6 +2168,7 @@
       <w:pPr>
         <w:spacing w:after="0"/>
         <w:ind w:left="360"/>
+        <w:jc w:val="both"/>
         <w:rPr>
           <w:sz w:val="28"/>
           <w:szCs w:val="28"/>
@@ -2169,6 +2234,7 @@
       <w:pPr>
         <w:spacing w:after="0"/>
         <w:ind w:left="360"/>
+        <w:jc w:val="both"/>
         <w:rPr>
           <w:sz w:val="28"/>
           <w:szCs w:val="28"/>
@@ -2211,6 +2277,7 @@
       <w:pPr>
         <w:spacing w:after="0"/>
         <w:ind w:left="360"/>
+        <w:jc w:val="both"/>
         <w:rPr>
           <w:sz w:val="28"/>
           <w:szCs w:val="28"/>
@@ -2253,6 +2320,7 @@
       <w:pPr>
         <w:spacing w:after="0"/>
         <w:ind w:left="360"/>
+        <w:jc w:val="both"/>
         <w:rPr>
           <w:sz w:val="28"/>
           <w:szCs w:val="28"/>
@@ -2295,6 +2363,7 @@
       <w:pPr>
         <w:spacing w:after="0"/>
         <w:ind w:left="360"/>
+        <w:jc w:val="both"/>
         <w:rPr>
           <w:sz w:val="28"/>
           <w:szCs w:val="28"/>
@@ -2397,6 +2466,7 @@
         </w:tabs>
         <w:spacing w:after="0"/>
         <w:ind w:left="360"/>
+        <w:jc w:val="both"/>
         <w:rPr>
           <w:sz w:val="28"/>
           <w:szCs w:val="28"/>
@@ -2414,6 +2484,7 @@
           <w:tab w:val="left" w:pos="6452"/>
         </w:tabs>
         <w:spacing w:after="0"/>
+        <w:jc w:val="both"/>
         <w:rPr>
           <w:sz w:val="28"/>
           <w:szCs w:val="28"/>
@@ -2504,6 +2575,7 @@
           <w:tab w:val="left" w:pos="6452"/>
         </w:tabs>
         <w:spacing w:after="0"/>
+        <w:jc w:val="both"/>
         <w:rPr>
           <w:sz w:val="28"/>
           <w:szCs w:val="28"/>
@@ -2577,6 +2649,7 @@
           <w:tab w:val="left" w:pos="6452"/>
         </w:tabs>
         <w:spacing w:after="0"/>
+        <w:jc w:val="both"/>
         <w:rPr>
           <w:sz w:val="28"/>
           <w:szCs w:val="28"/>
@@ -2643,6 +2716,7 @@
           <w:tab w:val="left" w:pos="6452"/>
         </w:tabs>
         <w:spacing w:after="0"/>
+        <w:jc w:val="both"/>
         <w:rPr>
           <w:sz w:val="28"/>
           <w:szCs w:val="28"/>
@@ -2701,6 +2775,7 @@
           <w:tab w:val="left" w:pos="6452"/>
         </w:tabs>
         <w:spacing w:after="0"/>
+        <w:jc w:val="both"/>
         <w:rPr>
           <w:sz w:val="28"/>
           <w:szCs w:val="28"/>
@@ -2743,6 +2818,7 @@
           <w:tab w:val="left" w:pos="6452"/>
         </w:tabs>
         <w:spacing w:after="0"/>
+        <w:jc w:val="both"/>
         <w:rPr>
           <w:sz w:val="28"/>
           <w:szCs w:val="28"/>
@@ -2768,6 +2844,7 @@
       <w:pPr>
         <w:spacing w:after="0"/>
         <w:ind w:left="360"/>
+        <w:jc w:val="both"/>
         <w:rPr>
           <w:sz w:val="28"/>
           <w:szCs w:val="28"/>
@@ -2778,33 +2855,29 @@
       <w:pPr>
         <w:spacing w:after="0"/>
         <w:ind w:left="360"/>
-        <w:jc w:val="center"/>
+        <w:jc w:val="both"/>
         <w:rPr>
           <w:b/>
           <w:sz w:val="32"/>
           <w:szCs w:val="28"/>
-          <w:u w:val="single"/>
         </w:rPr>
       </w:pPr>
       <w:bookmarkStart w:id="4" w:name="flexbox"/>
-      <w:proofErr w:type="spellStart"/>
       <w:r>
         <w:rPr>
           <w:b/>
           <w:sz w:val="32"/>
           <w:szCs w:val="28"/>
-          <w:u w:val="single"/>
-        </w:rPr>
-        <w:t>Flexbox</w:t>
-      </w:r>
-      <w:proofErr w:type="spellEnd"/>
+        </w:rPr>
+        <w:t>FLEXBOX</w:t>
+      </w:r>
     </w:p>
     <w:bookmarkEnd w:id="4"/>
     <w:p>
       <w:pPr>
         <w:spacing w:after="0"/>
         <w:ind w:left="360"/>
-        <w:jc w:val="center"/>
+        <w:jc w:val="both"/>
         <w:rPr>
           <w:b/>
           <w:sz w:val="32"/>
@@ -2820,6 +2893,7 @@
           <w:ilvl w:val="0"/>
           <w:numId w:val="5"/>
         </w:numPr>
+        <w:jc w:val="both"/>
         <w:rPr>
           <w:sz w:val="28"/>
           <w:szCs w:val="28"/>
@@ -2917,6 +2991,7 @@
           <w:ilvl w:val="0"/>
           <w:numId w:val="5"/>
         </w:numPr>
+        <w:jc w:val="both"/>
         <w:rPr>
           <w:b/>
           <w:sz w:val="28"/>
@@ -3023,6 +3098,7 @@
           <w:ilvl w:val="0"/>
           <w:numId w:val="5"/>
         </w:numPr>
+        <w:jc w:val="both"/>
         <w:rPr>
           <w:sz w:val="28"/>
           <w:szCs w:val="28"/>
@@ -3133,6 +3209,7 @@
           <w:ilvl w:val="0"/>
           <w:numId w:val="5"/>
         </w:numPr>
+        <w:jc w:val="both"/>
         <w:rPr>
           <w:b/>
           <w:sz w:val="28"/>
@@ -3216,6 +3293,7 @@
           <w:ilvl w:val="0"/>
           <w:numId w:val="5"/>
         </w:numPr>
+        <w:jc w:val="both"/>
         <w:rPr>
           <w:b/>
           <w:sz w:val="28"/>
@@ -3338,6 +3416,7 @@
           <w:ilvl w:val="0"/>
           <w:numId w:val="5"/>
         </w:numPr>
+        <w:jc w:val="both"/>
         <w:rPr>
           <w:b/>
           <w:sz w:val="28"/>
@@ -3421,6 +3500,7 @@
           <w:ilvl w:val="0"/>
           <w:numId w:val="5"/>
         </w:numPr>
+        <w:jc w:val="both"/>
         <w:rPr>
           <w:b/>
           <w:sz w:val="28"/>
@@ -3534,6 +3614,7 @@
           <w:ilvl w:val="0"/>
           <w:numId w:val="5"/>
         </w:numPr>
+        <w:jc w:val="both"/>
         <w:rPr>
           <w:b/>
           <w:sz w:val="28"/>
@@ -3610,7 +3691,7 @@
       <w:pPr>
         <w:pStyle w:val="PargrafodaLista"/>
         <w:ind w:left="1440"/>
-        <w:jc w:val="center"/>
+        <w:jc w:val="both"/>
         <w:rPr>
           <w:b/>
           <w:sz w:val="32"/>
@@ -3622,18 +3703,18 @@
       <w:pPr>
         <w:pStyle w:val="PargrafodaLista"/>
         <w:ind w:left="1440"/>
-        <w:jc w:val="center"/>
-        <w:rPr>
-          <w:b/>
-          <w:sz w:val="28"/>
-          <w:szCs w:val="28"/>
-        </w:rPr>
-      </w:pPr>
-      <w:proofErr w:type="spellStart"/>
-      <w:r>
-        <w:rPr>
-          <w:b/>
-          <w:sz w:val="32"/>
+        <w:jc w:val="both"/>
+        <w:rPr>
+          <w:b/>
+          <w:sz w:val="24"/>
+          <w:szCs w:val="28"/>
+        </w:rPr>
+      </w:pPr>
+      <w:proofErr w:type="spellStart"/>
+      <w:r>
+        <w:rPr>
+          <w:b/>
+          <w:sz w:val="28"/>
           <w:szCs w:val="28"/>
         </w:rPr>
         <w:t>Justify-content</w:t>
@@ -3642,7 +3723,7 @@
       <w:r>
         <w:rPr>
           <w:b/>
-          <w:sz w:val="32"/>
+          <w:sz w:val="28"/>
           <w:szCs w:val="28"/>
         </w:rPr>
         <w:t>:</w:t>
@@ -3650,7 +3731,7 @@
       <w:r>
         <w:rPr>
           <w:b/>
-          <w:sz w:val="28"/>
+          <w:sz w:val="24"/>
           <w:szCs w:val="28"/>
         </w:rPr>
         <w:t xml:space="preserve"> </w:t>
@@ -3658,6 +3739,7 @@
     </w:p>
     <w:p>
       <w:pPr>
+        <w:jc w:val="both"/>
         <w:rPr>
           <w:sz w:val="28"/>
           <w:szCs w:val="28"/>
@@ -3699,6 +3781,7 @@
     </w:p>
     <w:p>
       <w:pPr>
+        <w:jc w:val="both"/>
         <w:rPr>
           <w:b/>
           <w:sz w:val="28"/>
@@ -3787,7 +3870,7 @@
       <w:pPr>
         <w:pStyle w:val="PargrafodaLista"/>
         <w:ind w:left="1440"/>
-        <w:jc w:val="center"/>
+        <w:jc w:val="both"/>
         <w:rPr>
           <w:b/>
           <w:sz w:val="32"/>
@@ -3799,622 +3882,1047 @@
       <w:pPr>
         <w:pStyle w:val="PargrafodaLista"/>
         <w:ind w:left="1440"/>
+        <w:jc w:val="both"/>
+        <w:rPr>
+          <w:b/>
+          <w:sz w:val="24"/>
+          <w:szCs w:val="28"/>
+        </w:rPr>
+      </w:pPr>
+      <w:proofErr w:type="spellStart"/>
+      <w:r>
+        <w:rPr>
+          <w:b/>
+          <w:sz w:val="28"/>
+          <w:szCs w:val="28"/>
+        </w:rPr>
+        <w:t>Align-items</w:t>
+      </w:r>
+      <w:proofErr w:type="spellEnd"/>
+      <w:r>
+        <w:rPr>
+          <w:b/>
+          <w:sz w:val="28"/>
+          <w:szCs w:val="28"/>
+        </w:rPr>
+        <w:t>:</w:t>
+      </w:r>
+      <w:r>
+        <w:rPr>
+          <w:b/>
+          <w:sz w:val="24"/>
+          <w:szCs w:val="28"/>
+        </w:rPr>
+        <w:t xml:space="preserve"> </w:t>
+      </w:r>
+    </w:p>
+    <w:p>
+      <w:pPr>
+        <w:jc w:val="both"/>
+        <w:rPr>
+          <w:sz w:val="28"/>
+        </w:rPr>
+      </w:pPr>
+      <w:r>
+        <w:rPr>
+          <w:sz w:val="28"/>
+        </w:rPr>
+        <w:t xml:space="preserve">A propriedade </w:t>
+      </w:r>
+      <w:proofErr w:type="spellStart"/>
+      <w:r>
+        <w:rPr>
+          <w:sz w:val="28"/>
+        </w:rPr>
+        <w:t>align-items</w:t>
+      </w:r>
+      <w:proofErr w:type="spellEnd"/>
+      <w:r>
+        <w:rPr>
+          <w:sz w:val="28"/>
+        </w:rPr>
+        <w:t> é aplicada em contêineres flexíveis para controlar a posição vertical dos elementos filhos. Ela define como os itens são alinhados ao longo do eixo transversal</w:t>
+      </w:r>
+      <w:r>
+        <w:rPr>
+          <w:sz w:val="28"/>
+        </w:rPr>
+        <w:t>.</w:t>
+      </w:r>
+      <w:r>
+        <w:rPr>
+          <w:sz w:val="28"/>
+        </w:rPr>
+        <w:t xml:space="preserve"> Quando possui uma única linha.</w:t>
+      </w:r>
+    </w:p>
+    <w:p>
+      <w:pPr>
+        <w:jc w:val="both"/>
+        <w:rPr>
+          <w:b/>
+          <w:sz w:val="28"/>
+          <w:szCs w:val="28"/>
+        </w:rPr>
+      </w:pPr>
+      <w:r>
+        <w:rPr>
+          <w:sz w:val="28"/>
+          <w:szCs w:val="28"/>
+        </w:rPr>
+        <w:t xml:space="preserve">Valores: </w:t>
+      </w:r>
+      <w:r>
+        <w:rPr>
+          <w:b/>
+          <w:sz w:val="28"/>
+          <w:szCs w:val="28"/>
+        </w:rPr>
+        <w:t xml:space="preserve">center, </w:t>
+      </w:r>
+      <w:proofErr w:type="spellStart"/>
+      <w:r>
+        <w:rPr>
+          <w:b/>
+          <w:sz w:val="28"/>
+          <w:szCs w:val="28"/>
+        </w:rPr>
+        <w:t>flex</w:t>
+      </w:r>
+      <w:proofErr w:type="spellEnd"/>
+      <w:r>
+        <w:rPr>
+          <w:b/>
+          <w:sz w:val="28"/>
+          <w:szCs w:val="28"/>
+        </w:rPr>
+        <w:t>-s</w:t>
+      </w:r>
+      <w:r>
+        <w:rPr>
+          <w:b/>
+          <w:sz w:val="28"/>
+          <w:szCs w:val="28"/>
+        </w:rPr>
+        <w:t xml:space="preserve">tart, </w:t>
+      </w:r>
+      <w:proofErr w:type="spellStart"/>
+      <w:r>
+        <w:rPr>
+          <w:b/>
+          <w:sz w:val="28"/>
+          <w:szCs w:val="28"/>
+        </w:rPr>
+        <w:t>flex-end</w:t>
+      </w:r>
+      <w:proofErr w:type="spellEnd"/>
+      <w:r>
+        <w:rPr>
+          <w:b/>
+          <w:sz w:val="28"/>
+          <w:szCs w:val="28"/>
+        </w:rPr>
+        <w:t xml:space="preserve">, </w:t>
+      </w:r>
+      <w:proofErr w:type="spellStart"/>
+      <w:r>
+        <w:rPr>
+          <w:b/>
+          <w:sz w:val="28"/>
+          <w:szCs w:val="28"/>
+        </w:rPr>
+        <w:t>baseline</w:t>
+      </w:r>
+      <w:proofErr w:type="spellEnd"/>
+    </w:p>
+    <w:p>
+      <w:pPr>
+        <w:spacing w:after="0"/>
+        <w:ind w:left="360"/>
+        <w:jc w:val="both"/>
+        <w:rPr>
+          <w:b/>
+          <w:sz w:val="32"/>
+          <w:szCs w:val="28"/>
+          <w:u w:val="single"/>
+        </w:rPr>
+      </w:pPr>
+    </w:p>
+    <w:p>
+      <w:pPr>
+        <w:spacing w:after="0"/>
+        <w:ind w:left="360"/>
+        <w:jc w:val="both"/>
+        <w:rPr>
+          <w:b/>
+          <w:sz w:val="28"/>
+          <w:szCs w:val="28"/>
+        </w:rPr>
+      </w:pPr>
+      <w:proofErr w:type="spellStart"/>
+      <w:r>
+        <w:rPr>
+          <w:b/>
+          <w:sz w:val="28"/>
+          <w:szCs w:val="28"/>
+        </w:rPr>
+        <w:t>Align-content</w:t>
+      </w:r>
+      <w:proofErr w:type="spellEnd"/>
+      <w:r>
+        <w:rPr>
+          <w:b/>
+          <w:sz w:val="28"/>
+          <w:szCs w:val="28"/>
+        </w:rPr>
+        <w:t>:</w:t>
+      </w:r>
+    </w:p>
+    <w:p>
+      <w:pPr>
+        <w:jc w:val="both"/>
+        <w:rPr>
+          <w:sz w:val="28"/>
+        </w:rPr>
+      </w:pPr>
+      <w:proofErr w:type="spellStart"/>
+      <w:r>
+        <w:rPr>
+          <w:sz w:val="28"/>
+        </w:rPr>
+        <w:t>A</w:t>
+      </w:r>
+      <w:r>
+        <w:rPr>
+          <w:sz w:val="28"/>
+        </w:rPr>
+        <w:t>lign-content</w:t>
+      </w:r>
+      <w:proofErr w:type="spellEnd"/>
+      <w:r>
+        <w:rPr>
+          <w:sz w:val="28"/>
+        </w:rPr>
+        <w:t xml:space="preserve"> — descrito na especificação como "</w:t>
+      </w:r>
+      <w:proofErr w:type="spellStart"/>
+      <w:r>
+        <w:rPr>
+          <w:sz w:val="28"/>
+        </w:rPr>
+        <w:t>packing</w:t>
+      </w:r>
+      <w:proofErr w:type="spellEnd"/>
+      <w:r>
+        <w:rPr>
+          <w:sz w:val="28"/>
+        </w:rPr>
+        <w:t xml:space="preserve"> </w:t>
+      </w:r>
+      <w:proofErr w:type="spellStart"/>
+      <w:r>
+        <w:rPr>
+          <w:sz w:val="28"/>
+        </w:rPr>
+        <w:t>flex</w:t>
+      </w:r>
+      <w:proofErr w:type="spellEnd"/>
+      <w:r>
+        <w:rPr>
+          <w:sz w:val="28"/>
+        </w:rPr>
+        <w:t xml:space="preserve"> </w:t>
+      </w:r>
+      <w:proofErr w:type="spellStart"/>
+      <w:r>
+        <w:rPr>
+          <w:sz w:val="28"/>
+        </w:rPr>
+        <w:t>lines</w:t>
+      </w:r>
+      <w:proofErr w:type="spellEnd"/>
+      <w:r>
+        <w:rPr>
+          <w:sz w:val="28"/>
+        </w:rPr>
+        <w:t>"; controla o espaço entre as linhas no eixo transversal</w:t>
+      </w:r>
+      <w:r>
+        <w:rPr>
+          <w:sz w:val="28"/>
+        </w:rPr>
+        <w:t>. Quando eu tenho mais de uma linha. Junto com essa propriedade é preciso usar “Flex-</w:t>
+      </w:r>
+      <w:proofErr w:type="spellStart"/>
+      <w:r>
+        <w:rPr>
+          <w:sz w:val="28"/>
+        </w:rPr>
+        <w:t>wrap</w:t>
+      </w:r>
+      <w:proofErr w:type="spellEnd"/>
+      <w:r>
+        <w:rPr>
+          <w:sz w:val="28"/>
+        </w:rPr>
+        <w:t xml:space="preserve">: </w:t>
+      </w:r>
+      <w:proofErr w:type="spellStart"/>
+      <w:r>
+        <w:rPr>
+          <w:sz w:val="28"/>
+        </w:rPr>
+        <w:t>wrap</w:t>
+      </w:r>
+      <w:proofErr w:type="spellEnd"/>
+      <w:r>
+        <w:rPr>
+          <w:sz w:val="28"/>
+        </w:rPr>
+        <w:t>”.</w:t>
+      </w:r>
+    </w:p>
+    <w:p>
+      <w:pPr>
+        <w:jc w:val="both"/>
+        <w:rPr>
+          <w:sz w:val="28"/>
+        </w:rPr>
+      </w:pPr>
+    </w:p>
+    <w:p>
+      <w:pPr>
+        <w:jc w:val="both"/>
+        <w:rPr>
+          <w:b/>
+          <w:sz w:val="28"/>
+        </w:rPr>
+      </w:pPr>
+      <w:r>
+        <w:rPr>
+          <w:b/>
+          <w:sz w:val="28"/>
+        </w:rPr>
+        <w:t>Propriedades para aplicar nos itens:</w:t>
+      </w:r>
+    </w:p>
+    <w:p>
+      <w:pPr>
+        <w:pStyle w:val="PargrafodaLista"/>
+        <w:numPr>
+          <w:ilvl w:val="0"/>
+          <w:numId w:val="6"/>
+        </w:numPr>
+        <w:jc w:val="both"/>
+        <w:rPr>
+          <w:sz w:val="28"/>
+        </w:rPr>
+      </w:pPr>
+      <w:r>
+        <w:rPr>
+          <w:b/>
+          <w:sz w:val="28"/>
+        </w:rPr>
+        <w:t>Flex-</w:t>
+      </w:r>
+      <w:proofErr w:type="spellStart"/>
+      <w:r>
+        <w:rPr>
+          <w:b/>
+          <w:sz w:val="28"/>
+        </w:rPr>
+        <w:t>basis</w:t>
+      </w:r>
+      <w:proofErr w:type="spellEnd"/>
+      <w:r>
+        <w:rPr>
+          <w:b/>
+          <w:sz w:val="28"/>
+        </w:rPr>
+        <w:t>:</w:t>
+      </w:r>
+      <w:r>
+        <w:rPr>
+          <w:sz w:val="28"/>
+        </w:rPr>
+        <w:t xml:space="preserve"> Define o tamanho dos itens a qual a propriedade é aplicada.</w:t>
+      </w:r>
+    </w:p>
+    <w:p>
+      <w:pPr>
+        <w:pStyle w:val="PargrafodaLista"/>
+        <w:numPr>
+          <w:ilvl w:val="0"/>
+          <w:numId w:val="6"/>
+        </w:numPr>
+        <w:jc w:val="both"/>
+        <w:rPr>
+          <w:sz w:val="28"/>
+        </w:rPr>
+      </w:pPr>
+      <w:r>
+        <w:rPr>
+          <w:b/>
+          <w:sz w:val="28"/>
+        </w:rPr>
+        <w:t>Flex-</w:t>
+      </w:r>
+      <w:proofErr w:type="spellStart"/>
+      <w:r>
+        <w:rPr>
+          <w:b/>
+          <w:sz w:val="28"/>
+        </w:rPr>
+        <w:t>grow</w:t>
+      </w:r>
+      <w:proofErr w:type="spellEnd"/>
+      <w:r>
+        <w:rPr>
+          <w:b/>
+          <w:sz w:val="28"/>
+        </w:rPr>
+        <w:t>:</w:t>
+      </w:r>
+      <w:r>
+        <w:rPr>
+          <w:sz w:val="28"/>
+        </w:rPr>
+        <w:t xml:space="preserve"> Esta propriedade define a proporção com que um item deve crescer caso seja necessário. Por padrão seu valor é 0, o que indica que o item não deve crescer, e são aceitos apenas valores numéricos positivos.</w:t>
+      </w:r>
+    </w:p>
+    <w:p>
+      <w:pPr>
+        <w:pStyle w:val="PargrafodaLista"/>
+        <w:numPr>
+          <w:ilvl w:val="0"/>
+          <w:numId w:val="6"/>
+        </w:numPr>
+        <w:jc w:val="both"/>
+        <w:rPr>
+          <w:sz w:val="28"/>
+        </w:rPr>
+      </w:pPr>
+      <w:r>
+        <w:rPr>
+          <w:b/>
+          <w:bCs/>
+          <w:sz w:val="28"/>
+        </w:rPr>
+        <w:t>Flex</w:t>
+      </w:r>
+      <w:r>
+        <w:rPr>
+          <w:sz w:val="28"/>
+        </w:rPr>
+        <w:t>-</w:t>
+      </w:r>
+      <w:proofErr w:type="spellStart"/>
+      <w:proofErr w:type="gramStart"/>
+      <w:r>
+        <w:rPr>
+          <w:b/>
+          <w:bCs/>
+          <w:sz w:val="28"/>
+        </w:rPr>
+        <w:t>shrink</w:t>
+      </w:r>
+      <w:proofErr w:type="spellEnd"/>
+      <w:r>
+        <w:rPr>
+          <w:sz w:val="28"/>
+        </w:rPr>
+        <w:t xml:space="preserve"> :</w:t>
+      </w:r>
+      <w:proofErr w:type="gramEnd"/>
+      <w:r>
+        <w:rPr>
+          <w:sz w:val="28"/>
+        </w:rPr>
+        <w:t xml:space="preserve"> A propriedade </w:t>
+      </w:r>
+      <w:proofErr w:type="spellStart"/>
+      <w:r>
+        <w:rPr>
+          <w:b/>
+          <w:bCs/>
+          <w:sz w:val="28"/>
+        </w:rPr>
+        <w:t>flex</w:t>
+      </w:r>
+      <w:r>
+        <w:rPr>
+          <w:sz w:val="28"/>
+        </w:rPr>
+        <w:t>-</w:t>
+      </w:r>
+      <w:r>
+        <w:rPr>
+          <w:b/>
+          <w:bCs/>
+          <w:sz w:val="28"/>
+        </w:rPr>
+        <w:t>shrink</w:t>
+      </w:r>
+      <w:proofErr w:type="spellEnd"/>
+      <w:r>
+        <w:rPr>
+          <w:sz w:val="28"/>
+        </w:rPr>
+        <w:t> especifica o quanto o item encolherá em comparação com outros itens dentro desse contêiner</w:t>
+      </w:r>
+      <w:r>
+        <w:rPr>
+          <w:sz w:val="28"/>
+        </w:rPr>
+        <w:t>.</w:t>
+      </w:r>
+    </w:p>
+    <w:p>
+      <w:pPr>
+        <w:pStyle w:val="PargrafodaLista"/>
+        <w:numPr>
+          <w:ilvl w:val="0"/>
+          <w:numId w:val="6"/>
+        </w:numPr>
+        <w:jc w:val="both"/>
+        <w:rPr>
+          <w:sz w:val="28"/>
+        </w:rPr>
+      </w:pPr>
+      <w:proofErr w:type="spellStart"/>
+      <w:r>
+        <w:rPr>
+          <w:b/>
+          <w:sz w:val="28"/>
+        </w:rPr>
+        <w:t>Order</w:t>
+      </w:r>
+      <w:proofErr w:type="spellEnd"/>
+      <w:r>
+        <w:rPr>
+          <w:b/>
+          <w:sz w:val="28"/>
+        </w:rPr>
+        <w:t xml:space="preserve">: </w:t>
+      </w:r>
+      <w:r>
+        <w:rPr>
+          <w:sz w:val="28"/>
+        </w:rPr>
+        <w:t>O valor numérico atribuído a essa propriedade define a ordem do item. Por padrão, todos os itens possuem valor 0. Por exemplo, o valor 2 faz com que o item seja o segundo item ao longo do eixo principal, enquanto o valor -1 faz com que ele apareça antes do primeiro.</w:t>
+      </w:r>
+    </w:p>
+    <w:p>
+      <w:pPr>
+        <w:pStyle w:val="PargrafodaLista"/>
+        <w:numPr>
+          <w:ilvl w:val="0"/>
+          <w:numId w:val="6"/>
+        </w:numPr>
+        <w:jc w:val="both"/>
+        <w:rPr>
+          <w:sz w:val="28"/>
+        </w:rPr>
+      </w:pPr>
+      <w:proofErr w:type="spellStart"/>
+      <w:r>
+        <w:rPr>
+          <w:b/>
+          <w:sz w:val="28"/>
+        </w:rPr>
+        <w:t>Align</w:t>
+      </w:r>
+      <w:proofErr w:type="spellEnd"/>
+      <w:r>
+        <w:rPr>
+          <w:b/>
+          <w:sz w:val="28"/>
+        </w:rPr>
+        <w:t xml:space="preserve">-self: </w:t>
+      </w:r>
+      <w:r>
+        <w:rPr>
+          <w:sz w:val="28"/>
+        </w:rPr>
+        <w:t>Alinha somente aquele item.</w:t>
+      </w:r>
+    </w:p>
+    <w:p>
+      <w:pPr>
+        <w:jc w:val="both"/>
+        <w:rPr>
+          <w:sz w:val="28"/>
+        </w:rPr>
+      </w:pPr>
+    </w:p>
+    <w:p>
+      <w:pPr>
+        <w:jc w:val="both"/>
+        <w:rPr>
+          <w:b/>
+          <w:sz w:val="32"/>
+        </w:rPr>
+      </w:pPr>
+      <w:bookmarkStart w:id="5" w:name="unidades_medidas"/>
+      <w:r>
+        <w:rPr>
+          <w:b/>
+          <w:sz w:val="32"/>
+        </w:rPr>
+        <w:lastRenderedPageBreak/>
+        <w:t>UNIDADES DE MEDIDAS</w:t>
+      </w:r>
+      <w:bookmarkEnd w:id="5"/>
+    </w:p>
+    <w:p>
+      <w:pPr>
+        <w:jc w:val="both"/>
+        <w:rPr>
+          <w:sz w:val="28"/>
+        </w:rPr>
+      </w:pPr>
+      <w:r>
+        <w:rPr>
+          <w:sz w:val="28"/>
+        </w:rPr>
+        <w:t>A unidade pixel (</w:t>
+      </w:r>
+      <w:proofErr w:type="spellStart"/>
+      <w:r>
+        <w:rPr>
+          <w:sz w:val="28"/>
+        </w:rPr>
+        <w:t>px</w:t>
+      </w:r>
+      <w:proofErr w:type="spellEnd"/>
+      <w:r>
+        <w:rPr>
+          <w:sz w:val="28"/>
+        </w:rPr>
+        <w:t xml:space="preserve">) é utilizada apenas para alguns casos, por exemplo: em uma </w:t>
+      </w:r>
+      <w:proofErr w:type="spellStart"/>
+      <w:r>
+        <w:rPr>
+          <w:sz w:val="28"/>
+        </w:rPr>
+        <w:t>margin</w:t>
+      </w:r>
+      <w:proofErr w:type="spellEnd"/>
+      <w:r>
+        <w:rPr>
+          <w:sz w:val="28"/>
+        </w:rPr>
+        <w:t xml:space="preserve"> pequena, um </w:t>
+      </w:r>
+      <w:proofErr w:type="spellStart"/>
+      <w:r>
+        <w:rPr>
+          <w:sz w:val="28"/>
+        </w:rPr>
+        <w:t>padding</w:t>
+      </w:r>
+      <w:proofErr w:type="spellEnd"/>
+      <w:r>
+        <w:rPr>
+          <w:sz w:val="28"/>
+        </w:rPr>
+        <w:t xml:space="preserve"> pequeno, box-</w:t>
+      </w:r>
+      <w:proofErr w:type="spellStart"/>
+      <w:r>
+        <w:rPr>
+          <w:sz w:val="28"/>
+        </w:rPr>
+        <w:t>shadow</w:t>
+      </w:r>
+      <w:proofErr w:type="spellEnd"/>
+      <w:r>
+        <w:rPr>
+          <w:sz w:val="28"/>
+        </w:rPr>
+        <w:t xml:space="preserve">, </w:t>
+      </w:r>
+      <w:proofErr w:type="spellStart"/>
+      <w:r>
+        <w:rPr>
+          <w:sz w:val="28"/>
+        </w:rPr>
+        <w:t>text-shadow</w:t>
+      </w:r>
+      <w:proofErr w:type="spellEnd"/>
+      <w:r>
+        <w:rPr>
+          <w:sz w:val="28"/>
+        </w:rPr>
+        <w:t>, coisas que serão pequenas.</w:t>
+      </w:r>
+    </w:p>
+    <w:p>
+      <w:pPr>
+        <w:jc w:val="both"/>
+        <w:rPr>
+          <w:sz w:val="28"/>
+        </w:rPr>
+      </w:pPr>
+      <w:r>
+        <w:rPr>
+          <w:sz w:val="28"/>
+        </w:rPr>
+        <w:t xml:space="preserve">Mas em tamanhos como </w:t>
+      </w:r>
+      <w:proofErr w:type="spellStart"/>
+      <w:r>
+        <w:rPr>
+          <w:sz w:val="28"/>
+        </w:rPr>
+        <w:t>width</w:t>
+      </w:r>
+      <w:proofErr w:type="spellEnd"/>
+      <w:r>
+        <w:rPr>
+          <w:sz w:val="28"/>
+        </w:rPr>
+        <w:t xml:space="preserve">, </w:t>
+      </w:r>
+      <w:proofErr w:type="spellStart"/>
+      <w:r>
+        <w:rPr>
+          <w:sz w:val="28"/>
+        </w:rPr>
+        <w:t>heigth</w:t>
+      </w:r>
+      <w:proofErr w:type="spellEnd"/>
+      <w:r>
+        <w:rPr>
+          <w:sz w:val="28"/>
+        </w:rPr>
+        <w:t xml:space="preserve">, </w:t>
+      </w:r>
+      <w:proofErr w:type="spellStart"/>
+      <w:r>
+        <w:rPr>
+          <w:sz w:val="28"/>
+        </w:rPr>
+        <w:t>font-size</w:t>
+      </w:r>
+      <w:proofErr w:type="spellEnd"/>
+      <w:r>
+        <w:rPr>
+          <w:sz w:val="28"/>
+        </w:rPr>
+        <w:t xml:space="preserve"> usaremos unidades de medidas maior.</w:t>
+      </w:r>
+    </w:p>
+    <w:p>
+      <w:pPr>
+        <w:jc w:val="both"/>
+        <w:rPr>
+          <w:sz w:val="28"/>
+        </w:rPr>
+      </w:pPr>
+      <w:r>
+        <w:rPr>
+          <w:b/>
+          <w:sz w:val="28"/>
+        </w:rPr>
+        <w:t xml:space="preserve">Unidade de medida em: </w:t>
+      </w:r>
+      <w:r>
+        <w:rPr>
+          <w:sz w:val="28"/>
+        </w:rPr>
+        <w:t xml:space="preserve">em configurações normais, o padrão de </w:t>
+      </w:r>
+      <w:r>
+        <w:rPr>
+          <w:b/>
+          <w:sz w:val="28"/>
+        </w:rPr>
+        <w:t>1em</w:t>
+      </w:r>
+      <w:r>
+        <w:rPr>
+          <w:sz w:val="28"/>
+        </w:rPr>
+        <w:t xml:space="preserve"> equivale a 16px. Pode-se usar valores como 1.5em com ponto flutuante. Uma dica também: sabendo que </w:t>
+      </w:r>
+      <w:r>
+        <w:rPr>
+          <w:b/>
+          <w:sz w:val="28"/>
+        </w:rPr>
+        <w:t xml:space="preserve">1em </w:t>
+      </w:r>
+      <w:r>
+        <w:rPr>
+          <w:sz w:val="28"/>
+        </w:rPr>
+        <w:t xml:space="preserve">equivale a 16 </w:t>
+      </w:r>
+      <w:proofErr w:type="spellStart"/>
+      <w:r>
+        <w:rPr>
+          <w:sz w:val="28"/>
+        </w:rPr>
+        <w:t>px</w:t>
+      </w:r>
+      <w:proofErr w:type="spellEnd"/>
+      <w:r>
+        <w:rPr>
+          <w:sz w:val="28"/>
+        </w:rPr>
+        <w:t xml:space="preserve">, podemos mudar o tamanho da porcentagem da fonte no </w:t>
+      </w:r>
+      <w:proofErr w:type="spellStart"/>
+      <w:r>
+        <w:rPr>
+          <w:sz w:val="28"/>
+        </w:rPr>
+        <w:t>html</w:t>
+      </w:r>
+      <w:proofErr w:type="spellEnd"/>
+      <w:r>
+        <w:rPr>
+          <w:sz w:val="28"/>
+        </w:rPr>
+        <w:t xml:space="preserve">, e </w:t>
+      </w:r>
+      <w:proofErr w:type="spellStart"/>
+      <w:r>
+        <w:rPr>
+          <w:sz w:val="28"/>
+        </w:rPr>
+        <w:t>definilo</w:t>
+      </w:r>
+      <w:proofErr w:type="spellEnd"/>
+      <w:r>
+        <w:rPr>
+          <w:sz w:val="28"/>
+        </w:rPr>
+        <w:t xml:space="preserve"> como </w:t>
+      </w:r>
+      <w:proofErr w:type="spellStart"/>
+      <w:r>
+        <w:rPr>
+          <w:sz w:val="28"/>
+        </w:rPr>
+        <w:t>font-size</w:t>
+      </w:r>
+      <w:proofErr w:type="spellEnd"/>
+      <w:r>
+        <w:rPr>
+          <w:sz w:val="28"/>
+        </w:rPr>
+        <w:t xml:space="preserve">: 62.5%; - assim </w:t>
+      </w:r>
+      <w:r>
+        <w:rPr>
+          <w:b/>
+          <w:sz w:val="28"/>
+        </w:rPr>
+        <w:t xml:space="preserve">1em </w:t>
+      </w:r>
+      <w:r>
+        <w:rPr>
+          <w:sz w:val="28"/>
+        </w:rPr>
+        <w:t xml:space="preserve">passará a valer 10px. Para alterar a fonte para 18 </w:t>
+      </w:r>
+      <w:proofErr w:type="spellStart"/>
+      <w:r>
+        <w:rPr>
+          <w:sz w:val="28"/>
+        </w:rPr>
+        <w:t>px</w:t>
+      </w:r>
+      <w:proofErr w:type="spellEnd"/>
+      <w:r>
+        <w:rPr>
+          <w:sz w:val="28"/>
+        </w:rPr>
+        <w:t xml:space="preserve"> por exemplo, é só utilizar </w:t>
+      </w:r>
+      <w:r>
+        <w:rPr>
+          <w:b/>
+          <w:sz w:val="28"/>
+        </w:rPr>
+        <w:t>1.8em</w:t>
+      </w:r>
+      <w:r>
+        <w:rPr>
+          <w:sz w:val="28"/>
+        </w:rPr>
+        <w:t xml:space="preserve">, ou para </w:t>
+      </w:r>
+      <w:r>
+        <w:rPr>
+          <w:sz w:val="28"/>
+        </w:rPr>
+        <w:t xml:space="preserve">24 </w:t>
+      </w:r>
+      <w:proofErr w:type="spellStart"/>
+      <w:r>
+        <w:rPr>
+          <w:sz w:val="28"/>
+        </w:rPr>
+        <w:t>px</w:t>
+      </w:r>
+      <w:proofErr w:type="spellEnd"/>
+      <w:r>
+        <w:rPr>
+          <w:sz w:val="28"/>
+        </w:rPr>
+        <w:t xml:space="preserve"> basta definir o valor de </w:t>
+      </w:r>
+      <w:r>
+        <w:rPr>
+          <w:b/>
+          <w:sz w:val="28"/>
+        </w:rPr>
+        <w:t>2.4em</w:t>
+      </w:r>
+      <w:r>
+        <w:rPr>
+          <w:b/>
+          <w:sz w:val="28"/>
+        </w:rPr>
+        <w:t xml:space="preserve">. </w:t>
+      </w:r>
+      <w:r>
+        <w:rPr>
+          <w:sz w:val="28"/>
+        </w:rPr>
+        <w:t>Os elementos filhos seguem a medida padrão do elemento pai.</w:t>
+      </w:r>
+    </w:p>
+    <w:p>
+      <w:pPr>
+        <w:jc w:val="both"/>
+        <w:rPr>
+          <w:sz w:val="28"/>
+        </w:rPr>
+      </w:pPr>
+      <w:r>
+        <w:rPr>
+          <w:b/>
+          <w:sz w:val="28"/>
+        </w:rPr>
+        <w:t xml:space="preserve">Unidade de medida rem: </w:t>
+      </w:r>
+      <w:r>
+        <w:rPr>
+          <w:sz w:val="28"/>
+        </w:rPr>
+        <w:t xml:space="preserve">ao utilizar a unidade de medida </w:t>
+      </w:r>
+      <w:r>
+        <w:rPr>
+          <w:b/>
+          <w:sz w:val="28"/>
+        </w:rPr>
+        <w:t>rem</w:t>
+      </w:r>
+      <w:r>
+        <w:rPr>
+          <w:sz w:val="28"/>
+        </w:rPr>
+        <w:t xml:space="preserve">, os elementos seguem o padrão de medida definido no </w:t>
+      </w:r>
+      <w:proofErr w:type="spellStart"/>
+      <w:r>
+        <w:rPr>
+          <w:sz w:val="28"/>
+        </w:rPr>
+        <w:t>html</w:t>
+      </w:r>
+      <w:proofErr w:type="spellEnd"/>
+      <w:r>
+        <w:rPr>
+          <w:sz w:val="28"/>
+        </w:rPr>
+        <w:t>.</w:t>
+      </w:r>
+    </w:p>
+    <w:p>
+      <w:pPr>
+        <w:jc w:val="both"/>
+        <w:rPr>
+          <w:sz w:val="28"/>
+        </w:rPr>
+      </w:pPr>
+      <w:r>
+        <w:rPr>
+          <w:b/>
+          <w:sz w:val="28"/>
+        </w:rPr>
+        <w:t xml:space="preserve">Porcentagem em </w:t>
+      </w:r>
+      <w:proofErr w:type="spellStart"/>
+      <w:r>
+        <w:rPr>
+          <w:b/>
+          <w:sz w:val="28"/>
+        </w:rPr>
+        <w:t>margin</w:t>
+      </w:r>
+      <w:proofErr w:type="spellEnd"/>
+      <w:r>
+        <w:rPr>
+          <w:b/>
+          <w:sz w:val="28"/>
+        </w:rPr>
+        <w:t xml:space="preserve">: </w:t>
+      </w:r>
+      <w:r>
+        <w:rPr>
+          <w:sz w:val="28"/>
+        </w:rPr>
+        <w:t>a porcentagem sempre será referente a largura do elemento pai.</w:t>
+      </w:r>
+      <w:bookmarkStart w:id="6" w:name="_GoBack"/>
+      <w:bookmarkEnd w:id="6"/>
+    </w:p>
+    <w:p>
+      <w:pPr>
+        <w:jc w:val="both"/>
+        <w:rPr>
+          <w:sz w:val="28"/>
+        </w:rPr>
+      </w:pPr>
+    </w:p>
+    <w:p>
+      <w:pPr>
         <w:jc w:val="center"/>
         <w:rPr>
           <w:b/>
-          <w:sz w:val="28"/>
-          <w:szCs w:val="28"/>
-        </w:rPr>
-      </w:pPr>
-      <w:proofErr w:type="spellStart"/>
-      <w:r>
-        <w:rPr>
-          <w:b/>
           <w:sz w:val="32"/>
-          <w:szCs w:val="28"/>
-        </w:rPr>
-        <w:t>Align-items</w:t>
-      </w:r>
-      <w:proofErr w:type="spellEnd"/>
-      <w:r>
-        <w:rPr>
-          <w:b/>
-          <w:sz w:val="32"/>
-          <w:szCs w:val="28"/>
-        </w:rPr>
-        <w:t>:</w:t>
-      </w:r>
-      <w:r>
-        <w:rPr>
-          <w:b/>
-          <w:sz w:val="28"/>
-          <w:szCs w:val="28"/>
-        </w:rPr>
-        <w:t xml:space="preserve"> </w:t>
-      </w:r>
-    </w:p>
-    <w:p>
-      <w:pPr>
-        <w:pStyle w:val="PargrafodaLista"/>
-        <w:ind w:left="1440"/>
-        <w:jc w:val="center"/>
-        <w:rPr>
-          <w:b/>
-          <w:sz w:val="28"/>
-          <w:szCs w:val="28"/>
-        </w:rPr>
-      </w:pPr>
-    </w:p>
-    <w:p>
-      <w:pPr>
-        <w:rPr>
-          <w:sz w:val="28"/>
-        </w:rPr>
-      </w:pPr>
-      <w:r>
-        <w:rPr>
-          <w:sz w:val="28"/>
-        </w:rPr>
-        <w:t xml:space="preserve">A propriedade </w:t>
-      </w:r>
-      <w:proofErr w:type="spellStart"/>
-      <w:r>
-        <w:rPr>
-          <w:sz w:val="28"/>
-        </w:rPr>
-        <w:t>align-items</w:t>
-      </w:r>
-      <w:proofErr w:type="spellEnd"/>
-      <w:r>
-        <w:rPr>
-          <w:sz w:val="28"/>
-        </w:rPr>
-        <w:t> é aplicada em contêineres flexíveis para controlar a posição vertical dos elementos filhos. Ela define como os itens são alinhados ao longo do eixo transversal</w:t>
-      </w:r>
-      <w:r>
-        <w:rPr>
-          <w:sz w:val="28"/>
-        </w:rPr>
-        <w:t>.</w:t>
-      </w:r>
-      <w:r>
-        <w:rPr>
-          <w:sz w:val="28"/>
-        </w:rPr>
-        <w:t xml:space="preserve"> Quando possui uma única linha.</w:t>
-      </w:r>
-    </w:p>
-    <w:p>
-      <w:pPr>
-        <w:rPr>
-          <w:b/>
-          <w:sz w:val="28"/>
-          <w:szCs w:val="28"/>
-        </w:rPr>
-      </w:pPr>
-      <w:r>
-        <w:rPr>
-          <w:sz w:val="28"/>
-          <w:szCs w:val="28"/>
-        </w:rPr>
-        <w:t xml:space="preserve">Valores: </w:t>
-      </w:r>
-      <w:r>
-        <w:rPr>
-          <w:b/>
-          <w:sz w:val="28"/>
-          <w:szCs w:val="28"/>
-        </w:rPr>
-        <w:t xml:space="preserve">center, </w:t>
-      </w:r>
-      <w:proofErr w:type="spellStart"/>
-      <w:r>
-        <w:rPr>
-          <w:b/>
-          <w:sz w:val="28"/>
-          <w:szCs w:val="28"/>
-        </w:rPr>
-        <w:t>flex</w:t>
-      </w:r>
-      <w:proofErr w:type="spellEnd"/>
-      <w:r>
-        <w:rPr>
-          <w:b/>
-          <w:sz w:val="28"/>
-          <w:szCs w:val="28"/>
-        </w:rPr>
-        <w:t>-s</w:t>
-      </w:r>
-      <w:r>
-        <w:rPr>
-          <w:b/>
-          <w:sz w:val="28"/>
-          <w:szCs w:val="28"/>
-        </w:rPr>
-        <w:t xml:space="preserve">tart, </w:t>
-      </w:r>
-      <w:proofErr w:type="spellStart"/>
-      <w:r>
-        <w:rPr>
-          <w:b/>
-          <w:sz w:val="28"/>
-          <w:szCs w:val="28"/>
-        </w:rPr>
-        <w:t>flex-end</w:t>
-      </w:r>
-      <w:proofErr w:type="spellEnd"/>
-      <w:r>
-        <w:rPr>
-          <w:b/>
-          <w:sz w:val="28"/>
-          <w:szCs w:val="28"/>
-        </w:rPr>
-        <w:t xml:space="preserve">, </w:t>
-      </w:r>
-      <w:proofErr w:type="spellStart"/>
-      <w:r>
-        <w:rPr>
-          <w:b/>
-          <w:sz w:val="28"/>
-          <w:szCs w:val="28"/>
-        </w:rPr>
-        <w:t>baseline</w:t>
-      </w:r>
-      <w:proofErr w:type="spellEnd"/>
+        </w:rPr>
+      </w:pPr>
+    </w:p>
+    <w:p>
+      <w:pPr>
+        <w:rPr>
+          <w:sz w:val="28"/>
+        </w:rPr>
+      </w:pPr>
     </w:p>
     <w:p>
       <w:pPr>
         <w:spacing w:after="0"/>
         <w:ind w:left="360"/>
-        <w:jc w:val="center"/>
-        <w:rPr>
-          <w:b/>
-          <w:sz w:val="32"/>
-          <w:szCs w:val="28"/>
-          <w:u w:val="single"/>
-        </w:rPr>
-      </w:pPr>
-    </w:p>
+        <w:rPr>
+          <w:sz w:val="28"/>
+          <w:szCs w:val="24"/>
+        </w:rPr>
+      </w:pPr>
+    </w:p>
+    <w:bookmarkEnd w:id="3"/>
     <w:p>
       <w:pPr>
         <w:spacing w:after="0"/>
         <w:ind w:left="360"/>
-        <w:jc w:val="center"/>
-        <w:rPr>
-          <w:b/>
-          <w:sz w:val="32"/>
-          <w:szCs w:val="28"/>
-        </w:rPr>
-      </w:pPr>
-      <w:proofErr w:type="spellStart"/>
-      <w:r>
-        <w:rPr>
-          <w:b/>
-          <w:sz w:val="32"/>
-          <w:szCs w:val="28"/>
-        </w:rPr>
-        <w:t>Align-content</w:t>
-      </w:r>
-      <w:proofErr w:type="spellEnd"/>
-      <w:r>
-        <w:rPr>
-          <w:b/>
-          <w:sz w:val="32"/>
-          <w:szCs w:val="28"/>
-        </w:rPr>
-        <w:t>:</w:t>
-      </w:r>
-    </w:p>
-    <w:p>
-      <w:pPr>
-        <w:rPr>
-          <w:sz w:val="28"/>
-        </w:rPr>
-      </w:pPr>
-    </w:p>
-    <w:p>
-      <w:pPr>
-        <w:rPr>
-          <w:sz w:val="28"/>
-        </w:rPr>
-      </w:pPr>
-      <w:proofErr w:type="spellStart"/>
-      <w:r>
-        <w:rPr>
-          <w:sz w:val="28"/>
-        </w:rPr>
-        <w:t>A</w:t>
-      </w:r>
-      <w:r>
-        <w:rPr>
-          <w:sz w:val="28"/>
-        </w:rPr>
-        <w:t>lign-content</w:t>
-      </w:r>
-      <w:proofErr w:type="spellEnd"/>
-      <w:r>
-        <w:rPr>
-          <w:sz w:val="28"/>
-        </w:rPr>
-        <w:t xml:space="preserve"> — descrito na especificação como "</w:t>
-      </w:r>
-      <w:proofErr w:type="spellStart"/>
-      <w:r>
-        <w:rPr>
-          <w:sz w:val="28"/>
-        </w:rPr>
-        <w:t>packing</w:t>
-      </w:r>
-      <w:proofErr w:type="spellEnd"/>
-      <w:r>
-        <w:rPr>
-          <w:sz w:val="28"/>
-        </w:rPr>
-        <w:t xml:space="preserve"> </w:t>
-      </w:r>
-      <w:proofErr w:type="spellStart"/>
-      <w:r>
-        <w:rPr>
-          <w:sz w:val="28"/>
-        </w:rPr>
-        <w:t>flex</w:t>
-      </w:r>
-      <w:proofErr w:type="spellEnd"/>
-      <w:r>
-        <w:rPr>
-          <w:sz w:val="28"/>
-        </w:rPr>
-        <w:t xml:space="preserve"> </w:t>
-      </w:r>
-      <w:proofErr w:type="spellStart"/>
-      <w:r>
-        <w:rPr>
-          <w:sz w:val="28"/>
-        </w:rPr>
-        <w:t>lines</w:t>
-      </w:r>
-      <w:proofErr w:type="spellEnd"/>
-      <w:r>
-        <w:rPr>
-          <w:sz w:val="28"/>
-        </w:rPr>
-        <w:t>"; controla o espaço entre as linhas no eixo transversal</w:t>
-      </w:r>
-      <w:r>
-        <w:rPr>
-          <w:sz w:val="28"/>
-        </w:rPr>
-        <w:t>. Quando eu tenho mais de uma linha. Junto com essa propriedade é preciso usar “Flex-</w:t>
-      </w:r>
-      <w:proofErr w:type="spellStart"/>
-      <w:r>
-        <w:rPr>
-          <w:sz w:val="28"/>
-        </w:rPr>
-        <w:t>wrap</w:t>
-      </w:r>
-      <w:proofErr w:type="spellEnd"/>
-      <w:r>
-        <w:rPr>
-          <w:sz w:val="28"/>
-        </w:rPr>
-        <w:t xml:space="preserve">: </w:t>
-      </w:r>
-      <w:proofErr w:type="spellStart"/>
-      <w:r>
-        <w:rPr>
-          <w:sz w:val="28"/>
-        </w:rPr>
-        <w:t>wrap</w:t>
-      </w:r>
-      <w:proofErr w:type="spellEnd"/>
-      <w:r>
-        <w:rPr>
-          <w:sz w:val="28"/>
-        </w:rPr>
-        <w:t>”.</w:t>
-      </w:r>
-    </w:p>
-    <w:p>
-      <w:pPr>
-        <w:rPr>
-          <w:sz w:val="28"/>
-        </w:rPr>
-      </w:pPr>
-    </w:p>
-    <w:p>
-      <w:pPr>
-        <w:jc w:val="center"/>
-        <w:rPr>
-          <w:b/>
-          <w:sz w:val="32"/>
-        </w:rPr>
-      </w:pPr>
-      <w:r>
-        <w:rPr>
-          <w:b/>
-          <w:sz w:val="32"/>
-        </w:rPr>
-        <w:t>Propriedades para aplicar nos itens:</w:t>
-      </w:r>
-    </w:p>
-    <w:p>
-      <w:pPr>
-        <w:rPr>
-          <w:sz w:val="28"/>
-        </w:rPr>
-      </w:pPr>
-      <w:r>
-        <w:rPr>
-          <w:b/>
-          <w:sz w:val="28"/>
-        </w:rPr>
-        <w:t>Flex-</w:t>
-      </w:r>
-      <w:proofErr w:type="spellStart"/>
-      <w:r>
-        <w:rPr>
-          <w:b/>
-          <w:sz w:val="28"/>
-        </w:rPr>
-        <w:t>basis</w:t>
-      </w:r>
-      <w:proofErr w:type="spellEnd"/>
-      <w:r>
-        <w:rPr>
-          <w:b/>
-          <w:sz w:val="28"/>
-        </w:rPr>
-        <w:t>:</w:t>
-      </w:r>
-      <w:r>
-        <w:rPr>
-          <w:sz w:val="28"/>
-        </w:rPr>
-        <w:t xml:space="preserve"> Define o tamanho dos itens a qual a propriedade é aplicada.</w:t>
-      </w:r>
-    </w:p>
-    <w:p>
-      <w:pPr>
-        <w:rPr>
-          <w:sz w:val="28"/>
-        </w:rPr>
-      </w:pPr>
-      <w:r>
-        <w:rPr>
-          <w:b/>
-          <w:sz w:val="28"/>
-        </w:rPr>
-        <w:t>Flex-</w:t>
-      </w:r>
-      <w:proofErr w:type="spellStart"/>
-      <w:r>
-        <w:rPr>
-          <w:b/>
-          <w:sz w:val="28"/>
-        </w:rPr>
-        <w:t>grow</w:t>
-      </w:r>
-      <w:proofErr w:type="spellEnd"/>
-      <w:r>
-        <w:rPr>
-          <w:b/>
-          <w:sz w:val="28"/>
-        </w:rPr>
-        <w:t>:</w:t>
-      </w:r>
-      <w:r>
-        <w:rPr>
-          <w:sz w:val="28"/>
-        </w:rPr>
-        <w:t xml:space="preserve"> </w:t>
-      </w:r>
-      <w:r>
-        <w:rPr>
-          <w:sz w:val="28"/>
-        </w:rPr>
-        <w:t>Esta propriedade define a proporção com que um item deve crescer caso seja necessário. Por padrão seu valor é 0, o que indica que o item não deve crescer, e são aceitos apenas valores numéricos positivos</w:t>
-      </w:r>
-      <w:r>
-        <w:rPr>
-          <w:sz w:val="28"/>
-        </w:rPr>
-        <w:t>.</w:t>
-      </w:r>
-    </w:p>
-    <w:p>
-      <w:pPr>
-        <w:rPr>
-          <w:sz w:val="28"/>
-        </w:rPr>
-      </w:pPr>
-      <w:r>
-        <w:rPr>
-          <w:b/>
-          <w:bCs/>
-          <w:sz w:val="28"/>
-        </w:rPr>
-        <w:t>F</w:t>
-      </w:r>
-      <w:r>
-        <w:rPr>
-          <w:b/>
-          <w:bCs/>
-          <w:sz w:val="28"/>
-        </w:rPr>
-        <w:t>lex</w:t>
-      </w:r>
-      <w:r>
-        <w:rPr>
-          <w:sz w:val="28"/>
-        </w:rPr>
-        <w:t>-</w:t>
-      </w:r>
-      <w:proofErr w:type="spellStart"/>
-      <w:proofErr w:type="gramStart"/>
-      <w:r>
-        <w:rPr>
-          <w:b/>
-          <w:bCs/>
-          <w:sz w:val="28"/>
-        </w:rPr>
-        <w:t>shrink</w:t>
-      </w:r>
-      <w:proofErr w:type="spellEnd"/>
-      <w:r>
-        <w:rPr>
-          <w:sz w:val="28"/>
-        </w:rPr>
-        <w:t xml:space="preserve"> </w:t>
-      </w:r>
-      <w:r>
-        <w:rPr>
-          <w:sz w:val="28"/>
-        </w:rPr>
-        <w:t>:</w:t>
-      </w:r>
-      <w:proofErr w:type="gramEnd"/>
-      <w:r>
-        <w:rPr>
-          <w:sz w:val="28"/>
-        </w:rPr>
-        <w:t xml:space="preserve"> </w:t>
-      </w:r>
-      <w:r>
-        <w:rPr>
-          <w:sz w:val="28"/>
-        </w:rPr>
-        <w:t>A propriedade </w:t>
-      </w:r>
-      <w:proofErr w:type="spellStart"/>
-      <w:r>
-        <w:rPr>
-          <w:b/>
-          <w:bCs/>
-          <w:sz w:val="28"/>
-        </w:rPr>
-        <w:t>flex</w:t>
-      </w:r>
-      <w:r>
-        <w:rPr>
-          <w:sz w:val="28"/>
-        </w:rPr>
-        <w:t>-</w:t>
-      </w:r>
-      <w:r>
-        <w:rPr>
-          <w:b/>
-          <w:bCs/>
-          <w:sz w:val="28"/>
-        </w:rPr>
-        <w:t>shrink</w:t>
-      </w:r>
-      <w:proofErr w:type="spellEnd"/>
-      <w:r>
-        <w:rPr>
-          <w:sz w:val="28"/>
-        </w:rPr>
-        <w:t> especifica o quanto o item encolherá em comparação com outros itens dentro desse contêiner</w:t>
-      </w:r>
-      <w:r>
-        <w:rPr>
-          <w:sz w:val="28"/>
-        </w:rPr>
-        <w:t>.</w:t>
-      </w:r>
-    </w:p>
-    <w:p>
-      <w:pPr>
-        <w:rPr>
-          <w:sz w:val="28"/>
-        </w:rPr>
-      </w:pPr>
-      <w:proofErr w:type="spellStart"/>
-      <w:r>
-        <w:rPr>
-          <w:b/>
-          <w:sz w:val="28"/>
-        </w:rPr>
-        <w:t>Order</w:t>
-      </w:r>
-      <w:proofErr w:type="spellEnd"/>
-      <w:r>
-        <w:rPr>
-          <w:b/>
-          <w:sz w:val="28"/>
-        </w:rPr>
-        <w:t xml:space="preserve">: </w:t>
-      </w:r>
-      <w:r>
-        <w:rPr>
-          <w:sz w:val="28"/>
-        </w:rPr>
-        <w:t>O valor numérico atribuído a essa propriedade define a ordem do item.</w:t>
-      </w:r>
-      <w:r>
-        <w:rPr>
-          <w:sz w:val="28"/>
-        </w:rPr>
-        <w:t xml:space="preserve"> Por padrão, todos os itens possuem valor 0.</w:t>
-      </w:r>
-      <w:r>
-        <w:rPr>
-          <w:sz w:val="28"/>
-        </w:rPr>
-        <w:t xml:space="preserve"> Por exemplo, o valor 2 faz com que o item seja o segundo </w:t>
-      </w:r>
-      <w:r>
-        <w:rPr>
-          <w:sz w:val="28"/>
-        </w:rPr>
-        <w:lastRenderedPageBreak/>
-        <w:t>item ao longo do eixo principal, enquanto o valor -1 faz com que ele apareça antes do primeiro.</w:t>
-      </w:r>
-    </w:p>
-    <w:p>
-      <w:pPr>
-        <w:rPr>
-          <w:sz w:val="28"/>
-        </w:rPr>
-      </w:pPr>
-      <w:proofErr w:type="spellStart"/>
-      <w:r>
-        <w:rPr>
-          <w:b/>
-          <w:sz w:val="28"/>
-        </w:rPr>
-        <w:t>Align</w:t>
-      </w:r>
-      <w:proofErr w:type="spellEnd"/>
-      <w:r>
-        <w:rPr>
-          <w:b/>
-          <w:sz w:val="28"/>
-        </w:rPr>
-        <w:t xml:space="preserve">-self: </w:t>
-      </w:r>
-      <w:r>
-        <w:rPr>
-          <w:sz w:val="28"/>
-        </w:rPr>
-        <w:t>Alinha somente aquele item.</w:t>
-      </w:r>
-    </w:p>
-    <w:p>
-      <w:pPr>
-        <w:spacing w:after="0"/>
-        <w:ind w:left="360"/>
-        <w:rPr>
-          <w:sz w:val="28"/>
-          <w:szCs w:val="24"/>
-        </w:rPr>
-      </w:pPr>
-    </w:p>
-    <w:bookmarkEnd w:id="3"/>
-    <w:p>
-      <w:pPr>
-        <w:spacing w:after="0"/>
-        <w:ind w:left="360"/>
         <w:rPr>
           <w:b/>
           <w:sz w:val="28"/>
@@ -4428,8 +4936,6 @@
           <w:sz w:val="24"/>
         </w:rPr>
       </w:pPr>
-      <w:bookmarkStart w:id="5" w:name="_GoBack"/>
-      <w:bookmarkEnd w:id="5"/>
     </w:p>
     <w:sectPr>
       <w:pgSz w:w="11906" w:h="16838"/>
@@ -4557,6 +5063,119 @@
     </w:lvl>
   </w:abstractNum>
   <w:abstractNum w:abstractNumId="1" w15:restartNumberingAfterBreak="0">
+    <w:nsid w:val="0BB67F33"/>
+    <w:multiLevelType w:val="hybridMultilevel"/>
+    <w:tmpl w:val="F6AA8BD2"/>
+    <w:lvl w:ilvl="0" w:tplc="04160001">
+      <w:start w:val="1"/>
+      <w:numFmt w:val="bullet"/>
+      <w:lvlText w:val=""/>
+      <w:lvlJc w:val="left"/>
+      <w:pPr>
+        <w:ind w:left="720" w:hanging="360"/>
+      </w:pPr>
+      <w:rPr>
+        <w:rFonts w:ascii="Symbol" w:hAnsi="Symbol" w:hint="default"/>
+      </w:rPr>
+    </w:lvl>
+    <w:lvl w:ilvl="1" w:tplc="04160003" w:tentative="1">
+      <w:start w:val="1"/>
+      <w:numFmt w:val="bullet"/>
+      <w:lvlText w:val="o"/>
+      <w:lvlJc w:val="left"/>
+      <w:pPr>
+        <w:ind w:left="1440" w:hanging="360"/>
+      </w:pPr>
+      <w:rPr>
+        <w:rFonts w:ascii="Courier New" w:hAnsi="Courier New" w:cs="Courier New" w:hint="default"/>
+      </w:rPr>
+    </w:lvl>
+    <w:lvl w:ilvl="2" w:tplc="04160005" w:tentative="1">
+      <w:start w:val="1"/>
+      <w:numFmt w:val="bullet"/>
+      <w:lvlText w:val=""/>
+      <w:lvlJc w:val="left"/>
+      <w:pPr>
+        <w:ind w:left="2160" w:hanging="360"/>
+      </w:pPr>
+      <w:rPr>
+        <w:rFonts w:ascii="Wingdings" w:hAnsi="Wingdings" w:hint="default"/>
+      </w:rPr>
+    </w:lvl>
+    <w:lvl w:ilvl="3" w:tplc="04160001" w:tentative="1">
+      <w:start w:val="1"/>
+      <w:numFmt w:val="bullet"/>
+      <w:lvlText w:val=""/>
+      <w:lvlJc w:val="left"/>
+      <w:pPr>
+        <w:ind w:left="2880" w:hanging="360"/>
+      </w:pPr>
+      <w:rPr>
+        <w:rFonts w:ascii="Symbol" w:hAnsi="Symbol" w:hint="default"/>
+      </w:rPr>
+    </w:lvl>
+    <w:lvl w:ilvl="4" w:tplc="04160003" w:tentative="1">
+      <w:start w:val="1"/>
+      <w:numFmt w:val="bullet"/>
+      <w:lvlText w:val="o"/>
+      <w:lvlJc w:val="left"/>
+      <w:pPr>
+        <w:ind w:left="3600" w:hanging="360"/>
+      </w:pPr>
+      <w:rPr>
+        <w:rFonts w:ascii="Courier New" w:hAnsi="Courier New" w:cs="Courier New" w:hint="default"/>
+      </w:rPr>
+    </w:lvl>
+    <w:lvl w:ilvl="5" w:tplc="04160005" w:tentative="1">
+      <w:start w:val="1"/>
+      <w:numFmt w:val="bullet"/>
+      <w:lvlText w:val=""/>
+      <w:lvlJc w:val="left"/>
+      <w:pPr>
+        <w:ind w:left="4320" w:hanging="360"/>
+      </w:pPr>
+      <w:rPr>
+        <w:rFonts w:ascii="Wingdings" w:hAnsi="Wingdings" w:hint="default"/>
+      </w:rPr>
+    </w:lvl>
+    <w:lvl w:ilvl="6" w:tplc="04160001" w:tentative="1">
+      <w:start w:val="1"/>
+      <w:numFmt w:val="bullet"/>
+      <w:lvlText w:val=""/>
+      <w:lvlJc w:val="left"/>
+      <w:pPr>
+        <w:ind w:left="5040" w:hanging="360"/>
+      </w:pPr>
+      <w:rPr>
+        <w:rFonts w:ascii="Symbol" w:hAnsi="Symbol" w:hint="default"/>
+      </w:rPr>
+    </w:lvl>
+    <w:lvl w:ilvl="7" w:tplc="04160003" w:tentative="1">
+      <w:start w:val="1"/>
+      <w:numFmt w:val="bullet"/>
+      <w:lvlText w:val="o"/>
+      <w:lvlJc w:val="left"/>
+      <w:pPr>
+        <w:ind w:left="5760" w:hanging="360"/>
+      </w:pPr>
+      <w:rPr>
+        <w:rFonts w:ascii="Courier New" w:hAnsi="Courier New" w:cs="Courier New" w:hint="default"/>
+      </w:rPr>
+    </w:lvl>
+    <w:lvl w:ilvl="8" w:tplc="04160005" w:tentative="1">
+      <w:start w:val="1"/>
+      <w:numFmt w:val="bullet"/>
+      <w:lvlText w:val=""/>
+      <w:lvlJc w:val="left"/>
+      <w:pPr>
+        <w:ind w:left="6480" w:hanging="360"/>
+      </w:pPr>
+      <w:rPr>
+        <w:rFonts w:ascii="Wingdings" w:hAnsi="Wingdings" w:hint="default"/>
+      </w:rPr>
+    </w:lvl>
+  </w:abstractNum>
+  <w:abstractNum w:abstractNumId="2" w15:restartNumberingAfterBreak="0">
     <w:nsid w:val="35CB5928"/>
     <w:multiLevelType w:val="hybridMultilevel"/>
     <w:tmpl w:val="DC36B46C"/>
@@ -4645,7 +5264,7 @@
       </w:pPr>
     </w:lvl>
   </w:abstractNum>
-  <w:abstractNum w:abstractNumId="2" w15:restartNumberingAfterBreak="0">
+  <w:abstractNum w:abstractNumId="3" w15:restartNumberingAfterBreak="0">
     <w:nsid w:val="3CA41AAB"/>
     <w:multiLevelType w:val="hybridMultilevel"/>
     <w:tmpl w:val="8464640E"/>
@@ -4758,7 +5377,7 @@
       </w:rPr>
     </w:lvl>
   </w:abstractNum>
-  <w:abstractNum w:abstractNumId="3" w15:restartNumberingAfterBreak="0">
+  <w:abstractNum w:abstractNumId="4" w15:restartNumberingAfterBreak="0">
     <w:nsid w:val="4D60226B"/>
     <w:multiLevelType w:val="hybridMultilevel"/>
     <w:tmpl w:val="CF4AF558"/>
@@ -4871,7 +5490,7 @@
       </w:rPr>
     </w:lvl>
   </w:abstractNum>
-  <w:abstractNum w:abstractNumId="4" w15:restartNumberingAfterBreak="0">
+  <w:abstractNum w:abstractNumId="5" w15:restartNumberingAfterBreak="0">
     <w:nsid w:val="65A11622"/>
     <w:multiLevelType w:val="hybridMultilevel"/>
     <w:tmpl w:val="7F8C92B8"/>
@@ -4988,16 +5607,19 @@
     <w:abstractNumId w:val="0"/>
   </w:num>
   <w:num w:numId="2">
+    <w:abstractNumId w:val="5"/>
+  </w:num>
+  <w:num w:numId="3">
+    <w:abstractNumId w:val="2"/>
+  </w:num>
+  <w:num w:numId="4">
+    <w:abstractNumId w:val="3"/>
+  </w:num>
+  <w:num w:numId="5">
     <w:abstractNumId w:val="4"/>
   </w:num>
-  <w:num w:numId="3">
+  <w:num w:numId="6">
     <w:abstractNumId w:val="1"/>
-  </w:num>
-  <w:num w:numId="4">
-    <w:abstractNumId w:val="2"/>
-  </w:num>
-  <w:num w:numId="5">
-    <w:abstractNumId w:val="3"/>
   </w:num>
 </w:numbering>
 </file>
@@ -5760,7 +6382,7 @@
 </file>
 
 <file path=customXml/itemProps1.xml><?xml version="1.0" encoding="utf-8"?>
-<ds:datastoreItem xmlns:ds="http://schemas.openxmlformats.org/officeDocument/2006/customXml" ds:itemID="{3778B75B-3659-4432-80E9-F1FF70C1FDD7}">
+<ds:datastoreItem xmlns:ds="http://schemas.openxmlformats.org/officeDocument/2006/customXml" ds:itemID="{AA046302-B396-4BFD-B6BB-631480EA8F1F}">
   <ds:schemaRefs>
     <ds:schemaRef ds:uri="http://schemas.openxmlformats.org/officeDocument/2006/bibliography"/>
   </ds:schemaRefs>

</xml_diff>

<commit_message>
style: adding content and style to the page
</commit_message>
<xml_diff>
--- a/Notes.docx
+++ b/Notes.docx
@@ -37,6 +37,7 @@
         <w:r>
           <w:rPr>
             <w:rStyle w:val="Hyperlink"/>
+            <w:color w:val="auto"/>
             <w:sz w:val="28"/>
             <w:szCs w:val="28"/>
             <w:u w:val="none"/>
@@ -144,34 +145,12 @@
         <w:r>
           <w:rPr>
             <w:rStyle w:val="Hyperlink"/>
+            <w:color w:val="auto"/>
             <w:sz w:val="28"/>
             <w:szCs w:val="28"/>
+            <w:u w:val="none"/>
           </w:rPr>
-          <w:t>Fl</w:t>
-        </w:r>
-        <w:r>
-          <w:rPr>
-            <w:rStyle w:val="Hyperlink"/>
-            <w:sz w:val="28"/>
-            <w:szCs w:val="28"/>
-          </w:rPr>
-          <w:t>ex</w:t>
-        </w:r>
-        <w:r>
-          <w:rPr>
-            <w:rStyle w:val="Hyperlink"/>
-            <w:sz w:val="28"/>
-            <w:szCs w:val="28"/>
-          </w:rPr>
-          <w:t>b</w:t>
-        </w:r>
-        <w:r>
-          <w:rPr>
-            <w:rStyle w:val="Hyperlink"/>
-            <w:sz w:val="28"/>
-            <w:szCs w:val="28"/>
-          </w:rPr>
-          <w:t>ox</w:t>
+          <w:t>Flexbox</w:t>
         </w:r>
         <w:proofErr w:type="spellEnd"/>
       </w:hyperlink>
@@ -193,26 +172,12 @@
         <w:r>
           <w:rPr>
             <w:rStyle w:val="Hyperlink"/>
+            <w:color w:val="auto"/>
             <w:sz w:val="28"/>
             <w:szCs w:val="28"/>
+            <w:u w:val="none"/>
           </w:rPr>
-          <w:t>Unidades de med</w:t>
-        </w:r>
-        <w:r>
-          <w:rPr>
-            <w:rStyle w:val="Hyperlink"/>
-            <w:sz w:val="28"/>
-            <w:szCs w:val="28"/>
-          </w:rPr>
-          <w:t>i</w:t>
-        </w:r>
-        <w:r>
-          <w:rPr>
-            <w:rStyle w:val="Hyperlink"/>
-            <w:sz w:val="28"/>
-            <w:szCs w:val="28"/>
-          </w:rPr>
-          <w:t>das</w:t>
+          <w:t>Unidades de medidas</w:t>
         </w:r>
       </w:hyperlink>
     </w:p>
@@ -578,25 +543,100 @@
     <w:p>
       <w:pPr>
         <w:spacing w:after="0"/>
-        <w:jc w:val="both"/>
         <w:rPr>
           <w:b/>
           <w:sz w:val="32"/>
           <w:szCs w:val="28"/>
-        </w:rPr>
-      </w:pPr>
-      <w:bookmarkStart w:id="0" w:name="cores"/>
-      <w:r>
+          <w:u w:val="single"/>
+        </w:rPr>
+      </w:pPr>
+      <w:bookmarkStart w:id="0" w:name="_GoBack"/>
+      <w:bookmarkEnd w:id="0"/>
+      <w:r>
+        <w:rPr>
+          <w:noProof/>
+          <w:lang w:eastAsia="pt-BR"/>
+        </w:rPr>
+        <w:lastRenderedPageBreak/>
+        <w:drawing>
+          <wp:anchor distT="0" distB="0" distL="114300" distR="114300" simplePos="0" relativeHeight="251658240" behindDoc="0" locked="0" layoutInCell="1" allowOverlap="1">
+            <wp:simplePos x="463138" y="463138"/>
+            <wp:positionH relativeFrom="margin">
+              <wp:align>center</wp:align>
+            </wp:positionH>
+            <wp:positionV relativeFrom="margin">
+              <wp:align>top</wp:align>
+            </wp:positionV>
+            <wp:extent cx="4320000" cy="4320000"/>
+            <wp:effectExtent l="0" t="0" r="4445" b="4445"/>
+            <wp:wrapTopAndBottom/>
+            <wp:docPr id="1" name="Imagem 1" descr="Pré-visualização da imagem"/>
+            <wp:cNvGraphicFramePr>
+              <a:graphicFrameLocks xmlns:a="http://schemas.openxmlformats.org/drawingml/2006/main" noChangeAspect="1"/>
+            </wp:cNvGraphicFramePr>
+            <a:graphic xmlns:a="http://schemas.openxmlformats.org/drawingml/2006/main">
+              <a:graphicData uri="http://schemas.openxmlformats.org/drawingml/2006/picture">
+                <pic:pic xmlns:pic="http://schemas.openxmlformats.org/drawingml/2006/picture">
+                  <pic:nvPicPr>
+                    <pic:cNvPr id="0" name="Picture 1" descr="Pré-visualização da imagem"/>
+                    <pic:cNvPicPr>
+                      <a:picLocks noChangeAspect="1" noChangeArrowheads="1"/>
+                    </pic:cNvPicPr>
+                  </pic:nvPicPr>
+                  <pic:blipFill>
+                    <a:blip r:embed="rId6">
+                      <a:extLst>
+                        <a:ext uri="{28A0092B-C50C-407E-A947-70E740481C1C}">
+                          <a14:useLocalDpi xmlns:a14="http://schemas.microsoft.com/office/drawing/2010/main" val="0"/>
+                        </a:ext>
+                      </a:extLst>
+                    </a:blip>
+                    <a:srcRect/>
+                    <a:stretch>
+                      <a:fillRect/>
+                    </a:stretch>
+                  </pic:blipFill>
+                  <pic:spPr bwMode="auto">
+                    <a:xfrm>
+                      <a:off x="0" y="0"/>
+                      <a:ext cx="4320000" cy="4320000"/>
+                    </a:xfrm>
+                    <a:prstGeom prst="rect">
+                      <a:avLst/>
+                    </a:prstGeom>
+                    <a:noFill/>
+                    <a:ln>
+                      <a:noFill/>
+                    </a:ln>
+                  </pic:spPr>
+                </pic:pic>
+              </a:graphicData>
+            </a:graphic>
+          </wp:anchor>
+        </w:drawing>
+      </w:r>
+    </w:p>
+    <w:p>
+      <w:pPr>
+        <w:spacing w:after="0"/>
+        <w:jc w:val="both"/>
         <w:rPr>
           <w:b/>
           <w:sz w:val="32"/>
           <w:szCs w:val="28"/>
         </w:rPr>
-        <w:lastRenderedPageBreak/>
+      </w:pPr>
+      <w:bookmarkStart w:id="1" w:name="cores"/>
+      <w:r>
+        <w:rPr>
+          <w:b/>
+          <w:sz w:val="32"/>
+          <w:szCs w:val="28"/>
+        </w:rPr>
         <w:t>CORES</w:t>
       </w:r>
     </w:p>
-    <w:bookmarkEnd w:id="0"/>
+    <w:bookmarkEnd w:id="1"/>
     <w:p>
       <w:pPr>
         <w:spacing w:after="0"/>
@@ -691,7 +731,7 @@
           <w:szCs w:val="28"/>
         </w:rPr>
       </w:pPr>
-      <w:bookmarkStart w:id="1" w:name="Texto"/>
+      <w:bookmarkStart w:id="2" w:name="Texto"/>
       <w:r>
         <w:rPr>
           <w:b/>
@@ -701,7 +741,7 @@
         <w:t>TRABALHANDO COM TEXTOS</w:t>
       </w:r>
     </w:p>
-    <w:bookmarkEnd w:id="1"/>
+    <w:bookmarkEnd w:id="2"/>
     <w:p>
       <w:pPr>
         <w:pStyle w:val="PargrafodaLista"/>
@@ -1309,7 +1349,7 @@
           <w:szCs w:val="24"/>
         </w:rPr>
       </w:pPr>
-      <w:bookmarkStart w:id="2" w:name="imagens"/>
+      <w:bookmarkStart w:id="3" w:name="imagens"/>
       <w:r>
         <w:rPr>
           <w:b/>
@@ -1319,7 +1359,7 @@
         <w:t>TRABALHANDO COM IMAGENS</w:t>
       </w:r>
     </w:p>
-    <w:bookmarkEnd w:id="2"/>
+    <w:bookmarkEnd w:id="3"/>
     <w:p>
       <w:pPr>
         <w:spacing w:after="0"/>
@@ -1384,6 +1424,7 @@
           <w:sz w:val="28"/>
           <w:szCs w:val="24"/>
         </w:rPr>
+        <w:lastRenderedPageBreak/>
         <w:t>Tag</w:t>
       </w:r>
       <w:proofErr w:type="spellEnd"/>
@@ -1939,7 +1980,7 @@
           <w:u w:val="single"/>
         </w:rPr>
       </w:pPr>
-      <w:bookmarkStart w:id="3" w:name="estrutura_semantica"/>
+      <w:bookmarkStart w:id="4" w:name="estrutura_semantica"/>
     </w:p>
     <w:p>
       <w:pPr>
@@ -1996,7 +2037,6 @@
           <w:sz w:val="32"/>
           <w:szCs w:val="28"/>
         </w:rPr>
-        <w:lastRenderedPageBreak/>
         <w:t>ESTRUTURA SEMÂNTICA E POSICIONAMENTO</w:t>
       </w:r>
     </w:p>
@@ -2787,6 +2827,7 @@
           <w:sz w:val="28"/>
           <w:szCs w:val="28"/>
         </w:rPr>
+        <w:lastRenderedPageBreak/>
         <w:t>Position-</w:t>
       </w:r>
       <w:proofErr w:type="spellStart"/>
@@ -2862,7 +2903,7 @@
           <w:szCs w:val="28"/>
         </w:rPr>
       </w:pPr>
-      <w:bookmarkStart w:id="4" w:name="flexbox"/>
+      <w:bookmarkStart w:id="5" w:name="flexbox"/>
       <w:r>
         <w:rPr>
           <w:b/>
@@ -2872,7 +2913,7 @@
         <w:t>FLEXBOX</w:t>
       </w:r>
     </w:p>
-    <w:bookmarkEnd w:id="4"/>
+    <w:bookmarkEnd w:id="5"/>
     <w:p>
       <w:pPr>
         <w:spacing w:after="0"/>
@@ -3308,7 +3349,6 @@
           <w:sz w:val="28"/>
           <w:szCs w:val="28"/>
         </w:rPr>
-        <w:lastRenderedPageBreak/>
         <w:t>flex</w:t>
       </w:r>
       <w:proofErr w:type="gramEnd"/>
@@ -3759,7 +3799,7 @@
         </w:rPr>
         <w:t>efine como o navegador distribui o espaço entre e ao redor dos itens de conteúdo ao longo do </w:t>
       </w:r>
-      <w:hyperlink r:id="rId6" w:history="1">
+      <w:hyperlink r:id="rId7" w:history="1">
         <w:r>
           <w:rPr>
             <w:rStyle w:val="Hyperlink"/>
@@ -4090,6 +4130,7 @@
         <w:rPr>
           <w:sz w:val="28"/>
         </w:rPr>
+        <w:lastRenderedPageBreak/>
         <w:t>A</w:t>
       </w:r>
       <w:r>
@@ -4463,16 +4504,15 @@
           <w:sz w:val="32"/>
         </w:rPr>
       </w:pPr>
-      <w:bookmarkStart w:id="5" w:name="unidades_medidas"/>
+      <w:bookmarkStart w:id="6" w:name="unidades_medidas"/>
       <w:r>
         <w:rPr>
           <w:b/>
           <w:sz w:val="32"/>
         </w:rPr>
-        <w:lastRenderedPageBreak/>
         <w:t>UNIDADES DE MEDIDAS</w:t>
       </w:r>
-      <w:bookmarkEnd w:id="5"/>
+      <w:bookmarkEnd w:id="6"/>
     </w:p>
     <w:p>
       <w:pPr>
@@ -4881,8 +4921,6 @@
         </w:rPr>
         <w:t>a porcentagem sempre será referente a largura do elemento pai.</w:t>
       </w:r>
-      <w:bookmarkStart w:id="6" w:name="_GoBack"/>
-      <w:bookmarkEnd w:id="6"/>
     </w:p>
     <w:p>
       <w:pPr>
@@ -4918,7 +4956,7 @@
         </w:rPr>
       </w:pPr>
     </w:p>
-    <w:bookmarkEnd w:id="3"/>
+    <w:bookmarkEnd w:id="4"/>
     <w:p>
       <w:pPr>
         <w:spacing w:after="0"/>
@@ -6382,7 +6420,7 @@
 </file>
 
 <file path=customXml/itemProps1.xml><?xml version="1.0" encoding="utf-8"?>
-<ds:datastoreItem xmlns:ds="http://schemas.openxmlformats.org/officeDocument/2006/customXml" ds:itemID="{AA046302-B396-4BFD-B6BB-631480EA8F1F}">
+<ds:datastoreItem xmlns:ds="http://schemas.openxmlformats.org/officeDocument/2006/customXml" ds:itemID="{2CBEE4D5-D26E-47FD-8476-B7D56711408A}">
   <ds:schemaRefs>
     <ds:schemaRef ds:uri="http://schemas.openxmlformats.org/officeDocument/2006/bibliography"/>
   </ds:schemaRefs>

</xml_diff>